<commit_message>
Completed Exercise 2:- Testing different methods using JUnit and Exercise 3:- Assertions in JUnit.
</commit_message>
<xml_diff>
--- a/Week 2_PLSQL_and_JUnitTDD/Junit Frame Work.docx
+++ b/Week 2_PLSQL_and_JUnitTDD/Junit Frame Work.docx
@@ -95,28 +95,7 @@
           <w:b/>
           <w:bCs/>
         </w:rPr>
-        <w:t>Create</w:t>
-      </w:r>
-      <w:r>
-        <w:rPr>
-          <w:b/>
-          <w:bCs/>
-        </w:rPr>
-        <w:t>d</w:t>
-      </w:r>
-      <w:r>
-        <w:rPr>
-          <w:b/>
-          <w:bCs/>
-        </w:rPr>
-        <w:t xml:space="preserve"> a new Java project in</w:t>
-      </w:r>
-      <w:r>
-        <w:rPr>
-          <w:b/>
-          <w:bCs/>
-        </w:rPr>
-        <w:t xml:space="preserve"> Eclipse</w:t>
+        <w:t>Created a new Java project in Eclipse</w:t>
       </w:r>
     </w:p>
     <w:p>
@@ -558,6 +537,1449 @@
         <w:t>Tests passed</w:t>
       </w:r>
     </w:p>
+    <w:p>
+      <w:pPr>
+        <w:pStyle w:val="ListParagraph"/>
+      </w:pPr>
+    </w:p>
+    <w:p>
+      <w:pPr>
+        <w:pStyle w:val="ListParagraph"/>
+      </w:pPr>
+    </w:p>
+    <w:p>
+      <w:pPr>
+        <w:pStyle w:val="ListParagraph"/>
+      </w:pPr>
+    </w:p>
+    <w:p>
+      <w:pPr>
+        <w:pStyle w:val="ListParagraph"/>
+      </w:pPr>
+    </w:p>
+    <w:p>
+      <w:pPr>
+        <w:pStyle w:val="ListParagraph"/>
+      </w:pPr>
+    </w:p>
+    <w:p>
+      <w:pPr>
+        <w:pStyle w:val="ListParagraph"/>
+      </w:pPr>
+    </w:p>
+    <w:p>
+      <w:pPr>
+        <w:pStyle w:val="ListParagraph"/>
+      </w:pPr>
+    </w:p>
+    <w:p>
+      <w:pPr>
+        <w:pStyle w:val="ListParagraph"/>
+      </w:pPr>
+    </w:p>
+    <w:p>
+      <w:pPr>
+        <w:pStyle w:val="ListParagraph"/>
+      </w:pPr>
+    </w:p>
+    <w:p>
+      <w:pPr>
+        <w:pStyle w:val="ListParagraph"/>
+        <w:rPr>
+          <w:b/>
+          <w:bCs/>
+          <w:sz w:val="32"/>
+          <w:szCs w:val="32"/>
+        </w:rPr>
+      </w:pPr>
+      <w:r>
+        <w:rPr>
+          <w:b/>
+          <w:bCs/>
+          <w:sz w:val="32"/>
+          <w:szCs w:val="32"/>
+        </w:rPr>
+        <w:lastRenderedPageBreak/>
+        <w:t>Exercise 2:</w:t>
+      </w:r>
+      <w:r>
+        <w:rPr>
+          <w:sz w:val="32"/>
+          <w:szCs w:val="32"/>
+        </w:rPr>
+        <w:t xml:space="preserve"> </w:t>
+      </w:r>
+      <w:r>
+        <w:rPr>
+          <w:b/>
+          <w:bCs/>
+          <w:sz w:val="32"/>
+          <w:szCs w:val="32"/>
+        </w:rPr>
+        <w:t>Writing Basic JUnit Tests</w:t>
+      </w:r>
+    </w:p>
+    <w:p>
+      <w:pPr>
+        <w:pStyle w:val="ListParagraph"/>
+        <w:rPr>
+          <w:sz w:val="32"/>
+          <w:szCs w:val="32"/>
+        </w:rPr>
+      </w:pPr>
+      <w:r>
+        <w:rPr>
+          <w:b/>
+          <w:bCs/>
+          <w:sz w:val="32"/>
+          <w:szCs w:val="32"/>
+        </w:rPr>
+        <w:t xml:space="preserve">                                  &amp;&amp;</w:t>
+      </w:r>
+    </w:p>
+    <w:p>
+      <w:pPr>
+        <w:pStyle w:val="ListParagraph"/>
+        <w:rPr>
+          <w:b/>
+          <w:bCs/>
+          <w:sz w:val="32"/>
+          <w:szCs w:val="32"/>
+        </w:rPr>
+      </w:pPr>
+      <w:r>
+        <w:rPr>
+          <w:b/>
+          <w:bCs/>
+          <w:sz w:val="32"/>
+          <w:szCs w:val="32"/>
+        </w:rPr>
+        <w:t>Exercise 3: Assertions in JUnit</w:t>
+      </w:r>
+    </w:p>
+    <w:p>
+      <w:pPr>
+        <w:pStyle w:val="ListParagraph"/>
+        <w:numPr>
+          <w:ilvl w:val="0"/>
+          <w:numId w:val="2"/>
+        </w:numPr>
+        <w:rPr>
+          <w:b/>
+          <w:bCs/>
+        </w:rPr>
+      </w:pPr>
+      <w:r>
+        <w:rPr>
+          <w:b/>
+          <w:bCs/>
+        </w:rPr>
+        <w:t>Creat</w:t>
+      </w:r>
+      <w:r>
+        <w:rPr>
+          <w:b/>
+          <w:bCs/>
+        </w:rPr>
+        <w:t>ed calculator</w:t>
+      </w:r>
+      <w:r>
+        <w:rPr>
+          <w:b/>
+          <w:bCs/>
+        </w:rPr>
+        <w:t xml:space="preserve"> class wit</w:t>
+      </w:r>
+      <w:r>
+        <w:rPr>
+          <w:b/>
+          <w:bCs/>
+        </w:rPr>
+        <w:t xml:space="preserve">h </w:t>
+      </w:r>
+      <w:proofErr w:type="gramStart"/>
+      <w:r>
+        <w:rPr>
+          <w:b/>
+          <w:bCs/>
+        </w:rPr>
+        <w:t>add(</w:t>
+      </w:r>
+      <w:proofErr w:type="gramEnd"/>
+      <w:r>
+        <w:rPr>
+          <w:b/>
+          <w:bCs/>
+        </w:rPr>
+        <w:t xml:space="preserve">), </w:t>
+      </w:r>
+      <w:proofErr w:type="gramStart"/>
+      <w:r>
+        <w:rPr>
+          <w:b/>
+          <w:bCs/>
+        </w:rPr>
+        <w:t>subtract(</w:t>
+      </w:r>
+      <w:proofErr w:type="gramEnd"/>
+      <w:r>
+        <w:rPr>
+          <w:b/>
+          <w:bCs/>
+        </w:rPr>
+        <w:t xml:space="preserve">), </w:t>
+      </w:r>
+      <w:proofErr w:type="gramStart"/>
+      <w:r>
+        <w:rPr>
+          <w:b/>
+          <w:bCs/>
+        </w:rPr>
+        <w:t>multiply(</w:t>
+      </w:r>
+      <w:proofErr w:type="gramEnd"/>
+      <w:r>
+        <w:rPr>
+          <w:b/>
+          <w:bCs/>
+        </w:rPr>
+        <w:t xml:space="preserve">), </w:t>
+      </w:r>
+      <w:proofErr w:type="gramStart"/>
+      <w:r>
+        <w:rPr>
+          <w:b/>
+          <w:bCs/>
+        </w:rPr>
+        <w:t>divide(</w:t>
+      </w:r>
+      <w:proofErr w:type="gramEnd"/>
+      <w:r>
+        <w:rPr>
+          <w:b/>
+          <w:bCs/>
+        </w:rPr>
+        <w:t>)</w:t>
+      </w:r>
+      <w:r>
+        <w:rPr>
+          <w:b/>
+          <w:bCs/>
+        </w:rPr>
+        <w:t xml:space="preserve">, </w:t>
+      </w:r>
+      <w:proofErr w:type="spellStart"/>
+      <w:proofErr w:type="gramStart"/>
+      <w:r>
+        <w:rPr>
+          <w:b/>
+          <w:bCs/>
+        </w:rPr>
+        <w:t>ispositive</w:t>
+      </w:r>
+      <w:proofErr w:type="spellEnd"/>
+      <w:r>
+        <w:rPr>
+          <w:b/>
+          <w:bCs/>
+        </w:rPr>
+        <w:t>(</w:t>
+      </w:r>
+      <w:proofErr w:type="gramEnd"/>
+      <w:r>
+        <w:rPr>
+          <w:b/>
+          <w:bCs/>
+        </w:rPr>
+        <w:t>) methods</w:t>
+      </w:r>
+      <w:r>
+        <w:rPr>
+          <w:b/>
+          <w:bCs/>
+        </w:rPr>
+        <w:t xml:space="preserve">. </w:t>
+      </w:r>
+    </w:p>
+    <w:p>
+      <w:pPr>
+        <w:pStyle w:val="ListParagraph"/>
+        <w:ind w:left="1080"/>
+      </w:pPr>
+    </w:p>
+    <w:p>
+      <w:pPr>
+        <w:pStyle w:val="ListParagraph"/>
+        <w:ind w:left="1080"/>
+        <w:rPr>
+          <w:b/>
+          <w:bCs/>
+        </w:rPr>
+      </w:pPr>
+      <w:r>
+        <w:rPr>
+          <w:b/>
+          <w:bCs/>
+        </w:rPr>
+        <w:t>Code:</w:t>
+      </w:r>
+    </w:p>
+    <w:p>
+      <w:pPr>
+        <w:pStyle w:val="ListParagraph"/>
+        <w:ind w:left="1080"/>
+      </w:pPr>
+      <w:r>
+        <w:t>p</w:t>
+      </w:r>
+      <w:r>
+        <w:t xml:space="preserve">ackage </w:t>
+      </w:r>
+      <w:proofErr w:type="gramStart"/>
+      <w:r>
+        <w:t>testing;</w:t>
+      </w:r>
+      <w:proofErr w:type="gramEnd"/>
+    </w:p>
+    <w:p>
+      <w:pPr>
+        <w:pStyle w:val="ListParagraph"/>
+        <w:ind w:left="1080"/>
+      </w:pPr>
+      <w:r>
+        <w:t>public class Calculator {</w:t>
+      </w:r>
+    </w:p>
+    <w:p>
+      <w:pPr>
+        <w:pStyle w:val="ListParagraph"/>
+        <w:ind w:left="1080"/>
+      </w:pPr>
+      <w:r>
+        <w:t xml:space="preserve">    public int </w:t>
+      </w:r>
+      <w:proofErr w:type="gramStart"/>
+      <w:r>
+        <w:t>add(</w:t>
+      </w:r>
+      <w:proofErr w:type="gramEnd"/>
+      <w:r>
+        <w:t xml:space="preserve">int a, int b) </w:t>
+      </w:r>
+      <w:proofErr w:type="gramStart"/>
+      <w:r>
+        <w:t>{ return</w:t>
+      </w:r>
+      <w:proofErr w:type="gramEnd"/>
+      <w:r>
+        <w:t xml:space="preserve"> a + b</w:t>
+      </w:r>
+      <w:proofErr w:type="gramStart"/>
+      <w:r>
+        <w:t>; }</w:t>
+      </w:r>
+      <w:proofErr w:type="gramEnd"/>
+    </w:p>
+    <w:p>
+      <w:pPr>
+        <w:pStyle w:val="ListParagraph"/>
+        <w:ind w:left="1080"/>
+      </w:pPr>
+      <w:r>
+        <w:t xml:space="preserve">    public int </w:t>
+      </w:r>
+      <w:proofErr w:type="gramStart"/>
+      <w:r>
+        <w:t>subtract(</w:t>
+      </w:r>
+      <w:proofErr w:type="gramEnd"/>
+      <w:r>
+        <w:t xml:space="preserve">int a, int b) </w:t>
+      </w:r>
+      <w:proofErr w:type="gramStart"/>
+      <w:r>
+        <w:t>{ return</w:t>
+      </w:r>
+      <w:proofErr w:type="gramEnd"/>
+      <w:r>
+        <w:t xml:space="preserve"> a - b</w:t>
+      </w:r>
+      <w:proofErr w:type="gramStart"/>
+      <w:r>
+        <w:t>; }</w:t>
+      </w:r>
+      <w:proofErr w:type="gramEnd"/>
+    </w:p>
+    <w:p>
+      <w:pPr>
+        <w:pStyle w:val="ListParagraph"/>
+        <w:ind w:left="1080"/>
+      </w:pPr>
+      <w:r>
+        <w:t xml:space="preserve">    public int </w:t>
+      </w:r>
+      <w:proofErr w:type="gramStart"/>
+      <w:r>
+        <w:t>multiply(</w:t>
+      </w:r>
+      <w:proofErr w:type="gramEnd"/>
+      <w:r>
+        <w:t xml:space="preserve">int a, int b) </w:t>
+      </w:r>
+      <w:proofErr w:type="gramStart"/>
+      <w:r>
+        <w:t>{ return</w:t>
+      </w:r>
+      <w:proofErr w:type="gramEnd"/>
+      <w:r>
+        <w:t xml:space="preserve"> a * b</w:t>
+      </w:r>
+      <w:proofErr w:type="gramStart"/>
+      <w:r>
+        <w:t>; }</w:t>
+      </w:r>
+      <w:proofErr w:type="gramEnd"/>
+    </w:p>
+    <w:p>
+      <w:pPr>
+        <w:pStyle w:val="ListParagraph"/>
+        <w:ind w:left="1080"/>
+      </w:pPr>
+      <w:r>
+        <w:t xml:space="preserve">    public int </w:t>
+      </w:r>
+      <w:proofErr w:type="gramStart"/>
+      <w:r>
+        <w:t>divide(</w:t>
+      </w:r>
+      <w:proofErr w:type="gramEnd"/>
+      <w:r>
+        <w:t xml:space="preserve">int a, int b) </w:t>
+      </w:r>
+      <w:proofErr w:type="gramStart"/>
+      <w:r>
+        <w:t>{ return</w:t>
+      </w:r>
+      <w:proofErr w:type="gramEnd"/>
+      <w:r>
+        <w:t xml:space="preserve"> a / b</w:t>
+      </w:r>
+      <w:proofErr w:type="gramStart"/>
+      <w:r>
+        <w:t>; }</w:t>
+      </w:r>
+      <w:proofErr w:type="gramEnd"/>
+    </w:p>
+    <w:p>
+      <w:pPr>
+        <w:pStyle w:val="ListParagraph"/>
+        <w:ind w:left="1080"/>
+      </w:pPr>
+      <w:r>
+        <w:t xml:space="preserve">    public </w:t>
+      </w:r>
+      <w:proofErr w:type="spellStart"/>
+      <w:r>
+        <w:t>boolean</w:t>
+      </w:r>
+      <w:proofErr w:type="spellEnd"/>
+      <w:r>
+        <w:t xml:space="preserve"> </w:t>
+      </w:r>
+      <w:proofErr w:type="spellStart"/>
+      <w:proofErr w:type="gramStart"/>
+      <w:r>
+        <w:t>isPositive</w:t>
+      </w:r>
+      <w:proofErr w:type="spellEnd"/>
+      <w:r>
+        <w:t>(</w:t>
+      </w:r>
+      <w:proofErr w:type="gramEnd"/>
+      <w:r>
+        <w:t xml:space="preserve">int a) </w:t>
+      </w:r>
+      <w:proofErr w:type="gramStart"/>
+      <w:r>
+        <w:t>{ return</w:t>
+      </w:r>
+      <w:proofErr w:type="gramEnd"/>
+      <w:r>
+        <w:t xml:space="preserve"> a &gt; 0</w:t>
+      </w:r>
+      <w:proofErr w:type="gramStart"/>
+      <w:r>
+        <w:t>; }</w:t>
+      </w:r>
+      <w:proofErr w:type="gramEnd"/>
+    </w:p>
+    <w:p>
+      <w:pPr>
+        <w:pStyle w:val="ListParagraph"/>
+        <w:ind w:left="1080"/>
+      </w:pPr>
+      <w:r>
+        <w:t>}</w:t>
+      </w:r>
+    </w:p>
+    <w:p>
+      <w:pPr>
+        <w:pStyle w:val="ListParagraph"/>
+        <w:ind w:left="1080"/>
+      </w:pPr>
+    </w:p>
+    <w:p>
+      <w:pPr>
+        <w:pStyle w:val="ListParagraph"/>
+        <w:numPr>
+          <w:ilvl w:val="0"/>
+          <w:numId w:val="2"/>
+        </w:numPr>
+        <w:rPr>
+          <w:b/>
+          <w:bCs/>
+        </w:rPr>
+      </w:pPr>
+      <w:r>
+        <w:rPr>
+          <w:b/>
+          <w:bCs/>
+        </w:rPr>
+        <w:t>Wr</w:t>
+      </w:r>
+      <w:r>
+        <w:rPr>
+          <w:b/>
+          <w:bCs/>
+        </w:rPr>
+        <w:t>ote</w:t>
+      </w:r>
+      <w:r>
+        <w:rPr>
+          <w:b/>
+          <w:bCs/>
+        </w:rPr>
+        <w:t xml:space="preserve"> JUnit tests for these methods</w:t>
+      </w:r>
+      <w:r>
+        <w:rPr>
+          <w:b/>
+          <w:bCs/>
+        </w:rPr>
+        <w:t xml:space="preserve"> </w:t>
+      </w:r>
+      <w:proofErr w:type="gramStart"/>
+      <w:r>
+        <w:rPr>
+          <w:b/>
+          <w:bCs/>
+        </w:rPr>
+        <w:t>and also</w:t>
+      </w:r>
+      <w:proofErr w:type="gramEnd"/>
+      <w:r>
+        <w:rPr>
+          <w:b/>
+          <w:bCs/>
+        </w:rPr>
+        <w:t xml:space="preserve"> used different assertions to validate test results</w:t>
+      </w:r>
+      <w:r>
+        <w:rPr>
+          <w:b/>
+          <w:bCs/>
+        </w:rPr>
+        <w:t>.</w:t>
+      </w:r>
+    </w:p>
+    <w:p>
+      <w:pPr>
+        <w:pStyle w:val="ListParagraph"/>
+        <w:ind w:left="1080"/>
+      </w:pPr>
+    </w:p>
+    <w:p>
+      <w:pPr>
+        <w:pStyle w:val="ListParagraph"/>
+        <w:ind w:left="1080"/>
+      </w:pPr>
+      <w:r>
+        <w:t>p</w:t>
+      </w:r>
+      <w:r>
+        <w:t xml:space="preserve">ackage </w:t>
+      </w:r>
+      <w:proofErr w:type="gramStart"/>
+      <w:r>
+        <w:t>tes</w:t>
+      </w:r>
+      <w:r>
+        <w:t>ting;</w:t>
+      </w:r>
+      <w:proofErr w:type="gramEnd"/>
+    </w:p>
+    <w:p>
+      <w:pPr>
+        <w:pStyle w:val="ListParagraph"/>
+        <w:ind w:left="1080"/>
+      </w:pPr>
+      <w:r>
+        <w:t xml:space="preserve">import static </w:t>
+      </w:r>
+      <w:proofErr w:type="spellStart"/>
+      <w:proofErr w:type="gramStart"/>
+      <w:r>
+        <w:t>org.junit.jupiter.api.Assertions</w:t>
+      </w:r>
+      <w:proofErr w:type="spellEnd"/>
+      <w:proofErr w:type="gramEnd"/>
+      <w:r>
+        <w:t>.</w:t>
+      </w:r>
+      <w:proofErr w:type="gramStart"/>
+      <w:r>
+        <w:t>*;</w:t>
+      </w:r>
+      <w:proofErr w:type="gramEnd"/>
+    </w:p>
+    <w:p>
+      <w:pPr>
+        <w:pStyle w:val="ListParagraph"/>
+        <w:ind w:left="1080"/>
+      </w:pPr>
+      <w:r>
+        <w:t xml:space="preserve">import </w:t>
+      </w:r>
+      <w:proofErr w:type="spellStart"/>
+      <w:proofErr w:type="gramStart"/>
+      <w:r>
+        <w:t>org.junit.jupiter.api.Test</w:t>
+      </w:r>
+      <w:proofErr w:type="spellEnd"/>
+      <w:proofErr w:type="gramEnd"/>
+      <w:r>
+        <w:t>;</w:t>
+      </w:r>
+    </w:p>
+    <w:p>
+      <w:pPr>
+        <w:pStyle w:val="ListParagraph"/>
+        <w:ind w:left="1080"/>
+      </w:pPr>
+    </w:p>
+    <w:p>
+      <w:pPr>
+        <w:pStyle w:val="ListParagraph"/>
+        <w:ind w:left="1080"/>
+      </w:pPr>
+      <w:r>
+        <w:t xml:space="preserve">public class </w:t>
+      </w:r>
+      <w:proofErr w:type="spellStart"/>
+      <w:r>
+        <w:t>CalculatorTest</w:t>
+      </w:r>
+      <w:proofErr w:type="spellEnd"/>
+      <w:r>
+        <w:t xml:space="preserve"> {</w:t>
+      </w:r>
+    </w:p>
+    <w:p>
+      <w:pPr>
+        <w:pStyle w:val="ListParagraph"/>
+        <w:ind w:left="1080"/>
+      </w:pPr>
+      <w:r>
+        <w:t xml:space="preserve">    Calculator calc = new </w:t>
+      </w:r>
+      <w:proofErr w:type="gramStart"/>
+      <w:r>
+        <w:t>Calculator();</w:t>
+      </w:r>
+      <w:proofErr w:type="gramEnd"/>
+    </w:p>
+    <w:p>
+      <w:pPr>
+        <w:pStyle w:val="ListParagraph"/>
+        <w:ind w:left="1080"/>
+      </w:pPr>
+    </w:p>
+    <w:p>
+      <w:pPr>
+        <w:pStyle w:val="ListParagraph"/>
+        <w:ind w:left="1080"/>
+      </w:pPr>
+      <w:r>
+        <w:t xml:space="preserve">    @Test</w:t>
+      </w:r>
+    </w:p>
+    <w:p>
+      <w:pPr>
+        <w:pStyle w:val="ListParagraph"/>
+        <w:ind w:left="1080"/>
+      </w:pPr>
+      <w:r>
+        <w:t xml:space="preserve">    public void </w:t>
+      </w:r>
+      <w:proofErr w:type="spellStart"/>
+      <w:proofErr w:type="gramStart"/>
+      <w:r>
+        <w:t>testAddition</w:t>
+      </w:r>
+      <w:proofErr w:type="spellEnd"/>
+      <w:r>
+        <w:t>(</w:t>
+      </w:r>
+      <w:proofErr w:type="gramEnd"/>
+      <w:r>
+        <w:t>) {</w:t>
+      </w:r>
+    </w:p>
+    <w:p>
+      <w:pPr>
+        <w:pStyle w:val="ListParagraph"/>
+        <w:ind w:left="1080"/>
+      </w:pPr>
+      <w:r>
+        <w:t xml:space="preserve">        </w:t>
+      </w:r>
+      <w:proofErr w:type="spellStart"/>
+      <w:proofErr w:type="gramStart"/>
+      <w:r>
+        <w:t>assertEquals</w:t>
+      </w:r>
+      <w:proofErr w:type="spellEnd"/>
+      <w:r>
+        <w:t>(</w:t>
+      </w:r>
+      <w:proofErr w:type="gramEnd"/>
+      <w:r>
+        <w:t xml:space="preserve">5, </w:t>
+      </w:r>
+      <w:proofErr w:type="spellStart"/>
+      <w:proofErr w:type="gramStart"/>
+      <w:r>
+        <w:t>calc.add</w:t>
+      </w:r>
+      <w:proofErr w:type="spellEnd"/>
+      <w:r>
+        <w:t>(</w:t>
+      </w:r>
+      <w:proofErr w:type="gramEnd"/>
+      <w:r>
+        <w:t>2, 3), "Addition should return 5"</w:t>
+      </w:r>
+      <w:proofErr w:type="gramStart"/>
+      <w:r>
+        <w:t>);</w:t>
+      </w:r>
+      <w:proofErr w:type="gramEnd"/>
+    </w:p>
+    <w:p>
+      <w:pPr>
+        <w:pStyle w:val="ListParagraph"/>
+        <w:ind w:left="1080"/>
+      </w:pPr>
+      <w:r>
+        <w:t xml:space="preserve">    }</w:t>
+      </w:r>
+    </w:p>
+    <w:p>
+      <w:pPr>
+        <w:pStyle w:val="ListParagraph"/>
+        <w:ind w:left="1080"/>
+      </w:pPr>
+    </w:p>
+    <w:p>
+      <w:pPr>
+        <w:pStyle w:val="ListParagraph"/>
+        <w:ind w:left="1080"/>
+      </w:pPr>
+      <w:r>
+        <w:t xml:space="preserve">    @Test</w:t>
+      </w:r>
+    </w:p>
+    <w:p>
+      <w:pPr>
+        <w:pStyle w:val="ListParagraph"/>
+        <w:ind w:left="1080"/>
+      </w:pPr>
+      <w:r>
+        <w:t xml:space="preserve">    public void </w:t>
+      </w:r>
+      <w:proofErr w:type="spellStart"/>
+      <w:proofErr w:type="gramStart"/>
+      <w:r>
+        <w:t>testSubtraction</w:t>
+      </w:r>
+      <w:proofErr w:type="spellEnd"/>
+      <w:r>
+        <w:t>(</w:t>
+      </w:r>
+      <w:proofErr w:type="gramEnd"/>
+      <w:r>
+        <w:t>) {</w:t>
+      </w:r>
+    </w:p>
+    <w:p>
+      <w:pPr>
+        <w:pStyle w:val="ListParagraph"/>
+        <w:ind w:left="1080"/>
+      </w:pPr>
+      <w:r>
+        <w:t xml:space="preserve">        </w:t>
+      </w:r>
+      <w:proofErr w:type="spellStart"/>
+      <w:proofErr w:type="gramStart"/>
+      <w:r>
+        <w:t>assertNotEquals</w:t>
+      </w:r>
+      <w:proofErr w:type="spellEnd"/>
+      <w:r>
+        <w:t>(</w:t>
+      </w:r>
+      <w:proofErr w:type="gramEnd"/>
+      <w:r>
+        <w:t xml:space="preserve">0, </w:t>
+      </w:r>
+      <w:proofErr w:type="spellStart"/>
+      <w:proofErr w:type="gramStart"/>
+      <w:r>
+        <w:t>calc.subtract</w:t>
+      </w:r>
+      <w:proofErr w:type="spellEnd"/>
+      <w:proofErr w:type="gramEnd"/>
+      <w:r>
+        <w:t xml:space="preserve">(5, </w:t>
+      </w:r>
+      <w:r>
+        <w:t>5</w:t>
+      </w:r>
+      <w:r>
+        <w:t>), "Subtraction should not return 0"</w:t>
+      </w:r>
+      <w:proofErr w:type="gramStart"/>
+      <w:r>
+        <w:t>);</w:t>
+      </w:r>
+      <w:proofErr w:type="gramEnd"/>
+    </w:p>
+    <w:p>
+      <w:pPr>
+        <w:pStyle w:val="ListParagraph"/>
+        <w:ind w:left="1080"/>
+      </w:pPr>
+      <w:r>
+        <w:t xml:space="preserve">    }</w:t>
+      </w:r>
+    </w:p>
+    <w:p>
+      <w:pPr>
+        <w:pStyle w:val="ListParagraph"/>
+        <w:ind w:left="1080"/>
+      </w:pPr>
+    </w:p>
+    <w:p>
+      <w:pPr>
+        <w:pStyle w:val="ListParagraph"/>
+        <w:ind w:left="1080"/>
+      </w:pPr>
+      <w:r>
+        <w:t xml:space="preserve">    @Test</w:t>
+      </w:r>
+    </w:p>
+    <w:p>
+      <w:pPr>
+        <w:pStyle w:val="ListParagraph"/>
+        <w:ind w:left="1080"/>
+      </w:pPr>
+      <w:r>
+        <w:t xml:space="preserve">    public void </w:t>
+      </w:r>
+      <w:proofErr w:type="spellStart"/>
+      <w:proofErr w:type="gramStart"/>
+      <w:r>
+        <w:t>testMultiplication</w:t>
+      </w:r>
+      <w:proofErr w:type="spellEnd"/>
+      <w:r>
+        <w:t>(</w:t>
+      </w:r>
+      <w:proofErr w:type="gramEnd"/>
+      <w:r>
+        <w:t>) {</w:t>
+      </w:r>
+    </w:p>
+    <w:p>
+      <w:pPr>
+        <w:pStyle w:val="ListParagraph"/>
+        <w:ind w:left="1080"/>
+      </w:pPr>
+      <w:r>
+        <w:t xml:space="preserve">        </w:t>
+      </w:r>
+      <w:proofErr w:type="spellStart"/>
+      <w:proofErr w:type="gramStart"/>
+      <w:r>
+        <w:t>assertEquals</w:t>
+      </w:r>
+      <w:proofErr w:type="spellEnd"/>
+      <w:r>
+        <w:t>(</w:t>
+      </w:r>
+      <w:proofErr w:type="gramEnd"/>
+      <w:r>
+        <w:t xml:space="preserve">6, </w:t>
+      </w:r>
+      <w:proofErr w:type="spellStart"/>
+      <w:proofErr w:type="gramStart"/>
+      <w:r>
+        <w:t>calc.multiply</w:t>
+      </w:r>
+      <w:proofErr w:type="spellEnd"/>
+      <w:proofErr w:type="gramEnd"/>
+      <w:r>
+        <w:t>(2, 3)</w:t>
+      </w:r>
+      <w:proofErr w:type="gramStart"/>
+      <w:r>
+        <w:t>);</w:t>
+      </w:r>
+      <w:proofErr w:type="gramEnd"/>
+    </w:p>
+    <w:p>
+      <w:pPr>
+        <w:pStyle w:val="ListParagraph"/>
+        <w:ind w:left="1080"/>
+      </w:pPr>
+      <w:r>
+        <w:lastRenderedPageBreak/>
+        <w:t xml:space="preserve">    }</w:t>
+      </w:r>
+    </w:p>
+    <w:p>
+      <w:pPr>
+        <w:pStyle w:val="ListParagraph"/>
+        <w:ind w:left="1080"/>
+      </w:pPr>
+    </w:p>
+    <w:p>
+      <w:pPr>
+        <w:pStyle w:val="ListParagraph"/>
+        <w:ind w:left="1080"/>
+      </w:pPr>
+      <w:r>
+        <w:t xml:space="preserve">    @Test</w:t>
+      </w:r>
+    </w:p>
+    <w:p>
+      <w:pPr>
+        <w:pStyle w:val="ListParagraph"/>
+        <w:ind w:left="1080"/>
+      </w:pPr>
+      <w:r>
+        <w:t xml:space="preserve">    public void </w:t>
+      </w:r>
+      <w:proofErr w:type="spellStart"/>
+      <w:proofErr w:type="gramStart"/>
+      <w:r>
+        <w:t>testDivision</w:t>
+      </w:r>
+      <w:proofErr w:type="spellEnd"/>
+      <w:r>
+        <w:t>(</w:t>
+      </w:r>
+      <w:proofErr w:type="gramEnd"/>
+      <w:r>
+        <w:t>) {</w:t>
+      </w:r>
+    </w:p>
+    <w:p>
+      <w:pPr>
+        <w:pStyle w:val="ListParagraph"/>
+        <w:ind w:left="1080"/>
+      </w:pPr>
+      <w:r>
+        <w:t xml:space="preserve">        </w:t>
+      </w:r>
+      <w:proofErr w:type="spellStart"/>
+      <w:proofErr w:type="gramStart"/>
+      <w:r>
+        <w:t>assertThrows</w:t>
+      </w:r>
+      <w:proofErr w:type="spellEnd"/>
+      <w:r>
+        <w:t>(</w:t>
+      </w:r>
+      <w:proofErr w:type="spellStart"/>
+      <w:proofErr w:type="gramEnd"/>
+      <w:r>
+        <w:t>ArithmeticException.class</w:t>
+      </w:r>
+      <w:proofErr w:type="spellEnd"/>
+      <w:r>
+        <w:t xml:space="preserve">, () -&gt; </w:t>
+      </w:r>
+      <w:proofErr w:type="spellStart"/>
+      <w:proofErr w:type="gramStart"/>
+      <w:r>
+        <w:t>calc.divide</w:t>
+      </w:r>
+      <w:proofErr w:type="spellEnd"/>
+      <w:proofErr w:type="gramEnd"/>
+      <w:r>
+        <w:t>(5, 0)</w:t>
+      </w:r>
+      <w:proofErr w:type="gramStart"/>
+      <w:r>
+        <w:t>);</w:t>
+      </w:r>
+      <w:proofErr w:type="gramEnd"/>
+    </w:p>
+    <w:p>
+      <w:pPr>
+        <w:pStyle w:val="ListParagraph"/>
+        <w:ind w:left="1080"/>
+      </w:pPr>
+      <w:r>
+        <w:t xml:space="preserve">    }</w:t>
+      </w:r>
+    </w:p>
+    <w:p>
+      <w:pPr>
+        <w:pStyle w:val="ListParagraph"/>
+        <w:ind w:left="1080"/>
+      </w:pPr>
+    </w:p>
+    <w:p>
+      <w:pPr>
+        <w:pStyle w:val="ListParagraph"/>
+        <w:ind w:left="1080"/>
+      </w:pPr>
+      <w:r>
+        <w:t xml:space="preserve">    @Test</w:t>
+      </w:r>
+    </w:p>
+    <w:p>
+      <w:pPr>
+        <w:pStyle w:val="ListParagraph"/>
+        <w:ind w:left="1080"/>
+      </w:pPr>
+      <w:r>
+        <w:t xml:space="preserve">    public void </w:t>
+      </w:r>
+      <w:proofErr w:type="spellStart"/>
+      <w:proofErr w:type="gramStart"/>
+      <w:r>
+        <w:t>testPositive</w:t>
+      </w:r>
+      <w:proofErr w:type="spellEnd"/>
+      <w:r>
+        <w:t>(</w:t>
+      </w:r>
+      <w:proofErr w:type="gramEnd"/>
+      <w:r>
+        <w:t>) {</w:t>
+      </w:r>
+    </w:p>
+    <w:p>
+      <w:pPr>
+        <w:pStyle w:val="ListParagraph"/>
+        <w:ind w:left="1080"/>
+      </w:pPr>
+      <w:r>
+        <w:t xml:space="preserve">        </w:t>
+      </w:r>
+      <w:proofErr w:type="spellStart"/>
+      <w:r>
+        <w:t>assertTrue</w:t>
+      </w:r>
+      <w:proofErr w:type="spellEnd"/>
+      <w:r>
+        <w:t>(</w:t>
+      </w:r>
+      <w:proofErr w:type="spellStart"/>
+      <w:proofErr w:type="gramStart"/>
+      <w:r>
+        <w:t>calc.isPositive</w:t>
+      </w:r>
+      <w:proofErr w:type="spellEnd"/>
+      <w:proofErr w:type="gramEnd"/>
+      <w:r>
+        <w:t>(10)</w:t>
+      </w:r>
+      <w:proofErr w:type="gramStart"/>
+      <w:r>
+        <w:t>);</w:t>
+      </w:r>
+      <w:proofErr w:type="gramEnd"/>
+    </w:p>
+    <w:p>
+      <w:pPr>
+        <w:pStyle w:val="ListParagraph"/>
+        <w:ind w:left="1080"/>
+      </w:pPr>
+      <w:r>
+        <w:t xml:space="preserve">        </w:t>
+      </w:r>
+      <w:proofErr w:type="spellStart"/>
+      <w:r>
+        <w:t>assertFalse</w:t>
+      </w:r>
+      <w:proofErr w:type="spellEnd"/>
+      <w:r>
+        <w:t>(</w:t>
+      </w:r>
+      <w:proofErr w:type="spellStart"/>
+      <w:proofErr w:type="gramStart"/>
+      <w:r>
+        <w:t>calc.isPositive</w:t>
+      </w:r>
+      <w:proofErr w:type="spellEnd"/>
+      <w:proofErr w:type="gramEnd"/>
+      <w:r>
+        <w:t>(-5)</w:t>
+      </w:r>
+      <w:proofErr w:type="gramStart"/>
+      <w:r>
+        <w:t>);</w:t>
+      </w:r>
+      <w:proofErr w:type="gramEnd"/>
+    </w:p>
+    <w:p>
+      <w:pPr>
+        <w:pStyle w:val="ListParagraph"/>
+        <w:ind w:left="1080"/>
+      </w:pPr>
+      <w:r>
+        <w:t xml:space="preserve">    }</w:t>
+      </w:r>
+    </w:p>
+    <w:p>
+      <w:pPr>
+        <w:pStyle w:val="ListParagraph"/>
+        <w:ind w:left="1080"/>
+      </w:pPr>
+    </w:p>
+    <w:p>
+      <w:pPr>
+        <w:pStyle w:val="ListParagraph"/>
+        <w:ind w:left="1080"/>
+      </w:pPr>
+      <w:r>
+        <w:t xml:space="preserve">    @Test</w:t>
+      </w:r>
+    </w:p>
+    <w:p>
+      <w:pPr>
+        <w:pStyle w:val="ListParagraph"/>
+        <w:ind w:left="1080"/>
+      </w:pPr>
+      <w:r>
+        <w:t xml:space="preserve">    public void </w:t>
+      </w:r>
+      <w:proofErr w:type="spellStart"/>
+      <w:proofErr w:type="gramStart"/>
+      <w:r>
+        <w:t>testNull</w:t>
+      </w:r>
+      <w:proofErr w:type="spellEnd"/>
+      <w:r>
+        <w:t>(</w:t>
+      </w:r>
+      <w:proofErr w:type="gramEnd"/>
+      <w:r>
+        <w:t>) {</w:t>
+      </w:r>
+    </w:p>
+    <w:p>
+      <w:pPr>
+        <w:pStyle w:val="ListParagraph"/>
+        <w:ind w:left="1080"/>
+      </w:pPr>
+      <w:r>
+        <w:t xml:space="preserve">        String str = </w:t>
+      </w:r>
+      <w:proofErr w:type="gramStart"/>
+      <w:r>
+        <w:t>null;</w:t>
+      </w:r>
+      <w:proofErr w:type="gramEnd"/>
+    </w:p>
+    <w:p>
+      <w:pPr>
+        <w:pStyle w:val="ListParagraph"/>
+        <w:ind w:left="1080"/>
+      </w:pPr>
+      <w:r>
+        <w:t xml:space="preserve">        </w:t>
+      </w:r>
+      <w:proofErr w:type="spellStart"/>
+      <w:r>
+        <w:t>assertNull</w:t>
+      </w:r>
+      <w:proofErr w:type="spellEnd"/>
+      <w:r>
+        <w:t>(str</w:t>
+      </w:r>
+      <w:proofErr w:type="gramStart"/>
+      <w:r>
+        <w:t>);</w:t>
+      </w:r>
+      <w:proofErr w:type="gramEnd"/>
+    </w:p>
+    <w:p>
+      <w:pPr>
+        <w:pStyle w:val="ListParagraph"/>
+        <w:ind w:left="1080"/>
+      </w:pPr>
+      <w:r>
+        <w:t xml:space="preserve">    }</w:t>
+      </w:r>
+    </w:p>
+    <w:p>
+      <w:pPr>
+        <w:pStyle w:val="ListParagraph"/>
+        <w:ind w:left="1080"/>
+      </w:pPr>
+    </w:p>
+    <w:p>
+      <w:pPr>
+        <w:pStyle w:val="ListParagraph"/>
+        <w:ind w:left="1080"/>
+      </w:pPr>
+      <w:r>
+        <w:t xml:space="preserve">    @Test</w:t>
+      </w:r>
+    </w:p>
+    <w:p>
+      <w:pPr>
+        <w:pStyle w:val="ListParagraph"/>
+        <w:ind w:left="1080"/>
+      </w:pPr>
+      <w:r>
+        <w:t xml:space="preserve">    public void </w:t>
+      </w:r>
+      <w:proofErr w:type="spellStart"/>
+      <w:proofErr w:type="gramStart"/>
+      <w:r>
+        <w:t>testNotNull</w:t>
+      </w:r>
+      <w:proofErr w:type="spellEnd"/>
+      <w:r>
+        <w:t>(</w:t>
+      </w:r>
+      <w:proofErr w:type="gramEnd"/>
+      <w:r>
+        <w:t>) {</w:t>
+      </w:r>
+    </w:p>
+    <w:p>
+      <w:pPr>
+        <w:pStyle w:val="ListParagraph"/>
+        <w:ind w:left="1080"/>
+      </w:pPr>
+      <w:r>
+        <w:t xml:space="preserve">        String str = "JUnit</w:t>
+      </w:r>
+      <w:proofErr w:type="gramStart"/>
+      <w:r>
+        <w:t>";</w:t>
+      </w:r>
+      <w:proofErr w:type="gramEnd"/>
+    </w:p>
+    <w:p>
+      <w:pPr>
+        <w:pStyle w:val="ListParagraph"/>
+        <w:ind w:left="1080"/>
+      </w:pPr>
+      <w:r>
+        <w:t xml:space="preserve">        </w:t>
+      </w:r>
+      <w:proofErr w:type="spellStart"/>
+      <w:r>
+        <w:t>assertNotNull</w:t>
+      </w:r>
+      <w:proofErr w:type="spellEnd"/>
+      <w:r>
+        <w:t>(str</w:t>
+      </w:r>
+      <w:proofErr w:type="gramStart"/>
+      <w:r>
+        <w:t>);</w:t>
+      </w:r>
+      <w:proofErr w:type="gramEnd"/>
+    </w:p>
+    <w:p>
+      <w:pPr>
+        <w:pStyle w:val="ListParagraph"/>
+        <w:ind w:left="1080"/>
+      </w:pPr>
+      <w:r>
+        <w:t xml:space="preserve">    }</w:t>
+      </w:r>
+    </w:p>
+    <w:p>
+      <w:pPr>
+        <w:pStyle w:val="ListParagraph"/>
+        <w:ind w:left="1080"/>
+      </w:pPr>
+      <w:r>
+        <w:t>}</w:t>
+      </w:r>
+    </w:p>
+    <w:p>
+      <w:pPr>
+        <w:pStyle w:val="ListParagraph"/>
+        <w:ind w:left="1080"/>
+      </w:pPr>
+    </w:p>
+    <w:p>
+      <w:pPr>
+        <w:pStyle w:val="ListParagraph"/>
+        <w:ind w:left="1080"/>
+      </w:pPr>
+    </w:p>
+    <w:p>
+      <w:pPr>
+        <w:pStyle w:val="ListParagraph"/>
+        <w:ind w:left="1080"/>
+        <w:rPr>
+          <w:b/>
+          <w:bCs/>
+        </w:rPr>
+      </w:pPr>
+      <w:r>
+        <w:rPr>
+          <w:b/>
+          <w:bCs/>
+        </w:rPr>
+        <w:t>Output:</w:t>
+      </w:r>
+    </w:p>
+    <w:p>
+      <w:pPr>
+        <w:pStyle w:val="ListParagraph"/>
+        <w:ind w:left="1080"/>
+        <w:rPr>
+          <w:b/>
+          <w:bCs/>
+        </w:rPr>
+      </w:pPr>
+    </w:p>
+    <w:p>
+      <w:pPr>
+        <w:pStyle w:val="ListParagraph"/>
+        <w:ind w:left="1080"/>
+        <w:rPr>
+          <w:b/>
+          <w:bCs/>
+        </w:rPr>
+      </w:pPr>
+      <w:r>
+        <w:rPr>
+          <w:b/>
+          <w:bCs/>
+        </w:rPr>
+        <w:t>Subtract</w:t>
+      </w:r>
+      <w:r>
+        <w:rPr>
+          <w:b/>
+          <w:bCs/>
+        </w:rPr>
+        <w:t xml:space="preserve"> test </w:t>
+      </w:r>
+      <w:r>
+        <w:rPr>
+          <w:b/>
+          <w:bCs/>
+        </w:rPr>
+        <w:t>failed and rema</w:t>
+      </w:r>
+      <w:r>
+        <w:rPr>
+          <w:b/>
+          <w:bCs/>
+        </w:rPr>
+        <w:t>in</w:t>
+      </w:r>
+      <w:r>
+        <w:rPr>
+          <w:b/>
+          <w:bCs/>
+        </w:rPr>
+        <w:t>ing tests passed</w:t>
+      </w:r>
+    </w:p>
+    <w:p>
+      <w:pPr>
+        <w:pStyle w:val="ListParagraph"/>
+        <w:ind w:left="1080"/>
+      </w:pPr>
+      <w:r>
+        <w:rPr>
+          <w:b/>
+          <w:bCs/>
+          <w:noProof/>
+        </w:rPr>
+        <w:drawing>
+          <wp:anchor distT="0" distB="0" distL="114300" distR="114300" simplePos="0" relativeHeight="251659264" behindDoc="0" locked="0" layoutInCell="1" allowOverlap="1" wp14:anchorId="6F272B98" wp14:editId="4A03ED2A">
+            <wp:simplePos x="0" y="0"/>
+            <wp:positionH relativeFrom="page">
+              <wp:posOffset>817300</wp:posOffset>
+            </wp:positionH>
+            <wp:positionV relativeFrom="paragraph">
+              <wp:posOffset>279262</wp:posOffset>
+            </wp:positionV>
+            <wp:extent cx="6369635" cy="1725433"/>
+            <wp:effectExtent l="0" t="0" r="0" b="8255"/>
+            <wp:wrapSquare wrapText="bothSides"/>
+            <wp:docPr id="1913647787" name="Picture 1" descr="A screenshot of a computer&#10;&#10;AI-generated content may be incorrect."/>
+            <wp:cNvGraphicFramePr>
+              <a:graphicFrameLocks xmlns:a="http://schemas.openxmlformats.org/drawingml/2006/main" noChangeAspect="1"/>
+            </wp:cNvGraphicFramePr>
+            <a:graphic xmlns:a="http://schemas.openxmlformats.org/drawingml/2006/main">
+              <a:graphicData uri="http://schemas.openxmlformats.org/drawingml/2006/picture">
+                <pic:pic xmlns:pic="http://schemas.openxmlformats.org/drawingml/2006/picture">
+                  <pic:nvPicPr>
+                    <pic:cNvPr id="1913647787" name="Picture 1" descr="A screenshot of a computer&#10;&#10;AI-generated content may be incorrect."/>
+                    <pic:cNvPicPr/>
+                  </pic:nvPicPr>
+                  <pic:blipFill>
+                    <a:blip r:embed="rId6">
+                      <a:extLst>
+                        <a:ext uri="{28A0092B-C50C-407E-A947-70E740481C1C}">
+                          <a14:useLocalDpi xmlns:a14="http://schemas.microsoft.com/office/drawing/2010/main" val="0"/>
+                        </a:ext>
+                      </a:extLst>
+                    </a:blip>
+                    <a:stretch>
+                      <a:fillRect/>
+                    </a:stretch>
+                  </pic:blipFill>
+                  <pic:spPr>
+                    <a:xfrm>
+                      <a:off x="0" y="0"/>
+                      <a:ext cx="6369635" cy="1725433"/>
+                    </a:xfrm>
+                    <a:prstGeom prst="rect">
+                      <a:avLst/>
+                    </a:prstGeom>
+                  </pic:spPr>
+                </pic:pic>
+              </a:graphicData>
+            </a:graphic>
+            <wp14:sizeRelH relativeFrom="margin">
+              <wp14:pctWidth>0</wp14:pctWidth>
+            </wp14:sizeRelH>
+            <wp14:sizeRelV relativeFrom="margin">
+              <wp14:pctHeight>0</wp14:pctHeight>
+            </wp14:sizeRelV>
+          </wp:anchor>
+        </w:drawing>
+      </w:r>
+    </w:p>
     <w:sectPr>
       <w:pgSz w:w="11906" w:h="16838"/>
       <w:pgMar w:top="1440" w:right="1440" w:bottom="1440" w:left="1440" w:header="708" w:footer="708" w:gutter="0"/>
@@ -659,8 +2081,100 @@
       </w:pPr>
     </w:lvl>
   </w:abstractNum>
+  <w:abstractNum w:abstractNumId="1" w15:restartNumberingAfterBreak="0">
+    <w:nsid w:val="5461669B"/>
+    <w:multiLevelType w:val="hybridMultilevel"/>
+    <w:tmpl w:val="2C4E378A"/>
+    <w:lvl w:ilvl="0" w:tplc="1C065BF4">
+      <w:start w:val="1"/>
+      <w:numFmt w:val="decimal"/>
+      <w:lvlText w:val="%1."/>
+      <w:lvlJc w:val="left"/>
+      <w:pPr>
+        <w:ind w:left="1080" w:hanging="360"/>
+      </w:pPr>
+      <w:rPr>
+        <w:rFonts w:hint="default"/>
+      </w:rPr>
+    </w:lvl>
+    <w:lvl w:ilvl="1" w:tplc="40090019" w:tentative="1">
+      <w:start w:val="1"/>
+      <w:numFmt w:val="lowerLetter"/>
+      <w:lvlText w:val="%2."/>
+      <w:lvlJc w:val="left"/>
+      <w:pPr>
+        <w:ind w:left="1800" w:hanging="360"/>
+      </w:pPr>
+    </w:lvl>
+    <w:lvl w:ilvl="2" w:tplc="4009001B" w:tentative="1">
+      <w:start w:val="1"/>
+      <w:numFmt w:val="lowerRoman"/>
+      <w:lvlText w:val="%3."/>
+      <w:lvlJc w:val="right"/>
+      <w:pPr>
+        <w:ind w:left="2520" w:hanging="180"/>
+      </w:pPr>
+    </w:lvl>
+    <w:lvl w:ilvl="3" w:tplc="4009000F" w:tentative="1">
+      <w:start w:val="1"/>
+      <w:numFmt w:val="decimal"/>
+      <w:lvlText w:val="%4."/>
+      <w:lvlJc w:val="left"/>
+      <w:pPr>
+        <w:ind w:left="3240" w:hanging="360"/>
+      </w:pPr>
+    </w:lvl>
+    <w:lvl w:ilvl="4" w:tplc="40090019" w:tentative="1">
+      <w:start w:val="1"/>
+      <w:numFmt w:val="lowerLetter"/>
+      <w:lvlText w:val="%5."/>
+      <w:lvlJc w:val="left"/>
+      <w:pPr>
+        <w:ind w:left="3960" w:hanging="360"/>
+      </w:pPr>
+    </w:lvl>
+    <w:lvl w:ilvl="5" w:tplc="4009001B" w:tentative="1">
+      <w:start w:val="1"/>
+      <w:numFmt w:val="lowerRoman"/>
+      <w:lvlText w:val="%6."/>
+      <w:lvlJc w:val="right"/>
+      <w:pPr>
+        <w:ind w:left="4680" w:hanging="180"/>
+      </w:pPr>
+    </w:lvl>
+    <w:lvl w:ilvl="6" w:tplc="4009000F" w:tentative="1">
+      <w:start w:val="1"/>
+      <w:numFmt w:val="decimal"/>
+      <w:lvlText w:val="%7."/>
+      <w:lvlJc w:val="left"/>
+      <w:pPr>
+        <w:ind w:left="5400" w:hanging="360"/>
+      </w:pPr>
+    </w:lvl>
+    <w:lvl w:ilvl="7" w:tplc="40090019" w:tentative="1">
+      <w:start w:val="1"/>
+      <w:numFmt w:val="lowerLetter"/>
+      <w:lvlText w:val="%8."/>
+      <w:lvlJc w:val="left"/>
+      <w:pPr>
+        <w:ind w:left="6120" w:hanging="360"/>
+      </w:pPr>
+    </w:lvl>
+    <w:lvl w:ilvl="8" w:tplc="4009001B" w:tentative="1">
+      <w:start w:val="1"/>
+      <w:numFmt w:val="lowerRoman"/>
+      <w:lvlText w:val="%9."/>
+      <w:lvlJc w:val="right"/>
+      <w:pPr>
+        <w:ind w:left="6840" w:hanging="180"/>
+      </w:pPr>
+    </w:lvl>
+  </w:abstractNum>
   <w:num w:numId="1" w16cid:durableId="1371108867">
     <w:abstractNumId w:val="0"/>
+  </w:num>
+  <w:num w:numId="2" w16cid:durableId="502748482">
+    <w:abstractNumId w:val="1"/>
   </w:num>
 </w:numbering>
 </file>

</xml_diff>

<commit_message>
Completed AAA Pattern in JUnit Exercise 4.
</commit_message>
<xml_diff>
--- a/Week 2_PLSQL_and_JUnitTDD/Junit Frame Work.docx
+++ b/Week 2_PLSQL_and_JUnitTDD/Junit Frame Work.docx
@@ -1916,21 +1916,23 @@
       <w:pPr>
         <w:pStyle w:val="ListParagraph"/>
         <w:ind w:left="1080"/>
-      </w:pPr>
-      <w:r>
-        <w:rPr>
-          <w:b/>
-          <w:bCs/>
+        <w:rPr>
+          <w:b/>
+          <w:bCs/>
+        </w:rPr>
+      </w:pPr>
+      <w:r>
+        <w:rPr>
           <w:noProof/>
         </w:rPr>
         <w:drawing>
-          <wp:anchor distT="0" distB="0" distL="114300" distR="114300" simplePos="0" relativeHeight="251659264" behindDoc="0" locked="0" layoutInCell="1" allowOverlap="1" wp14:anchorId="6F272B98" wp14:editId="4A03ED2A">
+          <wp:anchor distT="0" distB="0" distL="114300" distR="114300" simplePos="0" relativeHeight="251659264" behindDoc="0" locked="0" layoutInCell="1" allowOverlap="1" wp14:anchorId="6F272B98" wp14:editId="4E983DC3">
             <wp:simplePos x="0" y="0"/>
-            <wp:positionH relativeFrom="page">
-              <wp:posOffset>817300</wp:posOffset>
+            <wp:positionH relativeFrom="margin">
+              <wp:posOffset>-318273</wp:posOffset>
             </wp:positionH>
             <wp:positionV relativeFrom="paragraph">
-              <wp:posOffset>279262</wp:posOffset>
+              <wp:posOffset>224349</wp:posOffset>
             </wp:positionV>
             <wp:extent cx="6369635" cy="1725433"/>
             <wp:effectExtent l="0" t="0" r="0" b="8255"/>
@@ -1980,6 +1982,1666 @@
         </w:drawing>
       </w:r>
     </w:p>
+    <w:p>
+      <w:pPr>
+        <w:pStyle w:val="ListParagraph"/>
+        <w:ind w:left="1080"/>
+        <w:rPr>
+          <w:b/>
+          <w:bCs/>
+        </w:rPr>
+      </w:pPr>
+    </w:p>
+    <w:p>
+      <w:pPr>
+        <w:pStyle w:val="ListParagraph"/>
+        <w:ind w:left="1080"/>
+        <w:rPr>
+          <w:b/>
+          <w:bCs/>
+        </w:rPr>
+      </w:pPr>
+    </w:p>
+    <w:p>
+      <w:pPr>
+        <w:rPr>
+          <w:b/>
+          <w:bCs/>
+          <w:sz w:val="32"/>
+          <w:szCs w:val="32"/>
+        </w:rPr>
+      </w:pPr>
+      <w:r>
+        <w:rPr>
+          <w:b/>
+          <w:bCs/>
+          <w:sz w:val="32"/>
+          <w:szCs w:val="32"/>
+        </w:rPr>
+        <w:lastRenderedPageBreak/>
+        <w:t xml:space="preserve">Exercise 4 </w:t>
+      </w:r>
+      <w:proofErr w:type="gramStart"/>
+      <w:r>
+        <w:rPr>
+          <w:b/>
+          <w:bCs/>
+          <w:sz w:val="32"/>
+          <w:szCs w:val="32"/>
+        </w:rPr>
+        <w:t xml:space="preserve">- </w:t>
+      </w:r>
+      <w:r>
+        <w:rPr>
+          <w:b/>
+          <w:bCs/>
+          <w:sz w:val="32"/>
+          <w:szCs w:val="32"/>
+        </w:rPr>
+        <w:t>:</w:t>
+      </w:r>
+      <w:proofErr w:type="gramEnd"/>
+      <w:r>
+        <w:rPr>
+          <w:b/>
+          <w:bCs/>
+          <w:sz w:val="32"/>
+          <w:szCs w:val="32"/>
+        </w:rPr>
+        <w:t xml:space="preserve"> Arrange-Act-Assert (AAA) Pattern, Test Fixtures, Setup and Teardown Methods in J</w:t>
+      </w:r>
+      <w:r>
+        <w:rPr>
+          <w:b/>
+          <w:bCs/>
+          <w:sz w:val="32"/>
+          <w:szCs w:val="32"/>
+        </w:rPr>
+        <w:t>u</w:t>
+      </w:r>
+      <w:r>
+        <w:rPr>
+          <w:b/>
+          <w:bCs/>
+          <w:sz w:val="32"/>
+          <w:szCs w:val="32"/>
+        </w:rPr>
+        <w:t>nit</w:t>
+      </w:r>
+    </w:p>
+    <w:p>
+      <w:pPr>
+        <w:pStyle w:val="ListParagraph"/>
+        <w:numPr>
+          <w:ilvl w:val="0"/>
+          <w:numId w:val="3"/>
+        </w:numPr>
+        <w:rPr>
+          <w:b/>
+          <w:bCs/>
+          <w:sz w:val="28"/>
+          <w:szCs w:val="28"/>
+        </w:rPr>
+      </w:pPr>
+      <w:proofErr w:type="spellStart"/>
+      <w:r>
+        <w:rPr>
+          <w:b/>
+          <w:bCs/>
+          <w:sz w:val="28"/>
+          <w:szCs w:val="28"/>
+        </w:rPr>
+        <w:t>Write</w:t>
+      </w:r>
+      <w:r>
+        <w:rPr>
+          <w:b/>
+          <w:bCs/>
+          <w:sz w:val="28"/>
+          <w:szCs w:val="28"/>
+        </w:rPr>
+        <w:t>n</w:t>
+      </w:r>
+      <w:proofErr w:type="spellEnd"/>
+      <w:r>
+        <w:rPr>
+          <w:b/>
+          <w:bCs/>
+          <w:sz w:val="28"/>
+          <w:szCs w:val="28"/>
+        </w:rPr>
+        <w:t xml:space="preserve"> tests using the AAA pattern.</w:t>
+      </w:r>
+    </w:p>
+    <w:p>
+      <w:pPr>
+        <w:pStyle w:val="ListParagraph"/>
+        <w:numPr>
+          <w:ilvl w:val="0"/>
+          <w:numId w:val="3"/>
+        </w:numPr>
+        <w:rPr>
+          <w:b/>
+          <w:bCs/>
+          <w:sz w:val="28"/>
+          <w:szCs w:val="28"/>
+        </w:rPr>
+      </w:pPr>
+      <w:r>
+        <w:rPr>
+          <w:b/>
+          <w:bCs/>
+          <w:sz w:val="28"/>
+          <w:szCs w:val="28"/>
+        </w:rPr>
+        <w:t>Use</w:t>
+      </w:r>
+      <w:r>
+        <w:rPr>
+          <w:b/>
+          <w:bCs/>
+          <w:sz w:val="28"/>
+          <w:szCs w:val="28"/>
+        </w:rPr>
+        <w:t>d</w:t>
+      </w:r>
+      <w:r>
+        <w:rPr>
+          <w:b/>
+          <w:bCs/>
+          <w:sz w:val="28"/>
+          <w:szCs w:val="28"/>
+        </w:rPr>
+        <w:t xml:space="preserve"> @Before and @After annotations for setup and teardown methods.</w:t>
+      </w:r>
+    </w:p>
+    <w:p>
+      <w:pPr>
+        <w:pStyle w:val="ListParagraph"/>
+        <w:rPr>
+          <w:b/>
+          <w:bCs/>
+          <w:sz w:val="28"/>
+          <w:szCs w:val="28"/>
+        </w:rPr>
+      </w:pPr>
+      <w:r>
+        <w:rPr>
+          <w:b/>
+          <w:bCs/>
+          <w:sz w:val="28"/>
+          <w:szCs w:val="28"/>
+        </w:rPr>
+        <w:t>Code:</w:t>
+      </w:r>
+    </w:p>
+    <w:p>
+      <w:pPr>
+        <w:pStyle w:val="ListParagraph"/>
+        <w:spacing w:after="100" w:afterAutospacing="1"/>
+        <w:rPr>
+          <w:sz w:val="28"/>
+          <w:szCs w:val="28"/>
+        </w:rPr>
+      </w:pPr>
+      <w:r>
+        <w:rPr>
+          <w:sz w:val="28"/>
+          <w:szCs w:val="28"/>
+        </w:rPr>
+        <w:t xml:space="preserve">package </w:t>
+      </w:r>
+      <w:proofErr w:type="gramStart"/>
+      <w:r>
+        <w:rPr>
+          <w:sz w:val="28"/>
+          <w:szCs w:val="28"/>
+        </w:rPr>
+        <w:t>AAA;</w:t>
+      </w:r>
+      <w:proofErr w:type="gramEnd"/>
+    </w:p>
+    <w:p>
+      <w:pPr>
+        <w:pStyle w:val="ListParagraph"/>
+        <w:spacing w:after="100" w:afterAutospacing="1"/>
+        <w:rPr>
+          <w:sz w:val="28"/>
+          <w:szCs w:val="28"/>
+        </w:rPr>
+      </w:pPr>
+      <w:r>
+        <w:rPr>
+          <w:sz w:val="28"/>
+          <w:szCs w:val="28"/>
+        </w:rPr>
+        <w:t xml:space="preserve">public class </w:t>
+      </w:r>
+      <w:proofErr w:type="spellStart"/>
+      <w:r>
+        <w:rPr>
+          <w:sz w:val="28"/>
+          <w:szCs w:val="28"/>
+        </w:rPr>
+        <w:t>TemperatureConverter</w:t>
+      </w:r>
+      <w:proofErr w:type="spellEnd"/>
+      <w:r>
+        <w:rPr>
+          <w:sz w:val="28"/>
+          <w:szCs w:val="28"/>
+        </w:rPr>
+        <w:t xml:space="preserve"> {</w:t>
+      </w:r>
+    </w:p>
+    <w:p>
+      <w:pPr>
+        <w:pStyle w:val="ListParagraph"/>
+        <w:spacing w:after="100" w:afterAutospacing="1"/>
+        <w:rPr>
+          <w:sz w:val="28"/>
+          <w:szCs w:val="28"/>
+        </w:rPr>
+      </w:pPr>
+    </w:p>
+    <w:p>
+      <w:pPr>
+        <w:pStyle w:val="ListParagraph"/>
+        <w:spacing w:after="100" w:afterAutospacing="1"/>
+        <w:rPr>
+          <w:sz w:val="28"/>
+          <w:szCs w:val="28"/>
+        </w:rPr>
+      </w:pPr>
+      <w:r>
+        <w:rPr>
+          <w:sz w:val="28"/>
+          <w:szCs w:val="28"/>
+        </w:rPr>
+        <w:t xml:space="preserve">    public double </w:t>
+      </w:r>
+      <w:proofErr w:type="spellStart"/>
+      <w:proofErr w:type="gramStart"/>
+      <w:r>
+        <w:rPr>
+          <w:sz w:val="28"/>
+          <w:szCs w:val="28"/>
+        </w:rPr>
+        <w:t>celsiusToFahrenheit</w:t>
+      </w:r>
+      <w:proofErr w:type="spellEnd"/>
+      <w:r>
+        <w:rPr>
+          <w:sz w:val="28"/>
+          <w:szCs w:val="28"/>
+        </w:rPr>
+        <w:t>(</w:t>
+      </w:r>
+      <w:proofErr w:type="gramEnd"/>
+      <w:r>
+        <w:rPr>
+          <w:sz w:val="28"/>
+          <w:szCs w:val="28"/>
+        </w:rPr>
+        <w:t xml:space="preserve">double </w:t>
+      </w:r>
+      <w:proofErr w:type="spellStart"/>
+      <w:r>
+        <w:rPr>
+          <w:sz w:val="28"/>
+          <w:szCs w:val="28"/>
+        </w:rPr>
+        <w:t>celsius</w:t>
+      </w:r>
+      <w:proofErr w:type="spellEnd"/>
+      <w:r>
+        <w:rPr>
+          <w:sz w:val="28"/>
+          <w:szCs w:val="28"/>
+        </w:rPr>
+        <w:t>) {</w:t>
+      </w:r>
+    </w:p>
+    <w:p>
+      <w:pPr>
+        <w:pStyle w:val="ListParagraph"/>
+        <w:spacing w:after="100" w:afterAutospacing="1"/>
+        <w:rPr>
+          <w:sz w:val="28"/>
+          <w:szCs w:val="28"/>
+        </w:rPr>
+      </w:pPr>
+      <w:r>
+        <w:rPr>
+          <w:sz w:val="28"/>
+          <w:szCs w:val="28"/>
+        </w:rPr>
+        <w:t xml:space="preserve">        return (</w:t>
+      </w:r>
+      <w:proofErr w:type="spellStart"/>
+      <w:r>
+        <w:rPr>
+          <w:sz w:val="28"/>
+          <w:szCs w:val="28"/>
+        </w:rPr>
+        <w:t>celsius</w:t>
+      </w:r>
+      <w:proofErr w:type="spellEnd"/>
+      <w:r>
+        <w:rPr>
+          <w:sz w:val="28"/>
+          <w:szCs w:val="28"/>
+        </w:rPr>
+        <w:t xml:space="preserve"> * 9 / 5) + </w:t>
+      </w:r>
+      <w:proofErr w:type="gramStart"/>
+      <w:r>
+        <w:rPr>
+          <w:sz w:val="28"/>
+          <w:szCs w:val="28"/>
+        </w:rPr>
+        <w:t>32;</w:t>
+      </w:r>
+      <w:proofErr w:type="gramEnd"/>
+    </w:p>
+    <w:p>
+      <w:pPr>
+        <w:pStyle w:val="ListParagraph"/>
+        <w:spacing w:after="100" w:afterAutospacing="1"/>
+        <w:rPr>
+          <w:sz w:val="28"/>
+          <w:szCs w:val="28"/>
+        </w:rPr>
+      </w:pPr>
+      <w:r>
+        <w:rPr>
+          <w:sz w:val="28"/>
+          <w:szCs w:val="28"/>
+        </w:rPr>
+        <w:t xml:space="preserve">    }</w:t>
+      </w:r>
+    </w:p>
+    <w:p>
+      <w:pPr>
+        <w:pStyle w:val="ListParagraph"/>
+        <w:spacing w:after="100" w:afterAutospacing="1"/>
+        <w:rPr>
+          <w:sz w:val="28"/>
+          <w:szCs w:val="28"/>
+        </w:rPr>
+      </w:pPr>
+    </w:p>
+    <w:p>
+      <w:pPr>
+        <w:pStyle w:val="ListParagraph"/>
+        <w:spacing w:after="100" w:afterAutospacing="1"/>
+        <w:rPr>
+          <w:sz w:val="28"/>
+          <w:szCs w:val="28"/>
+        </w:rPr>
+      </w:pPr>
+      <w:r>
+        <w:rPr>
+          <w:sz w:val="28"/>
+          <w:szCs w:val="28"/>
+        </w:rPr>
+        <w:t xml:space="preserve">    public double </w:t>
+      </w:r>
+      <w:proofErr w:type="spellStart"/>
+      <w:proofErr w:type="gramStart"/>
+      <w:r>
+        <w:rPr>
+          <w:sz w:val="28"/>
+          <w:szCs w:val="28"/>
+        </w:rPr>
+        <w:t>fahrenheitToCelsius</w:t>
+      </w:r>
+      <w:proofErr w:type="spellEnd"/>
+      <w:r>
+        <w:rPr>
+          <w:sz w:val="28"/>
+          <w:szCs w:val="28"/>
+        </w:rPr>
+        <w:t>(</w:t>
+      </w:r>
+      <w:proofErr w:type="gramEnd"/>
+      <w:r>
+        <w:rPr>
+          <w:sz w:val="28"/>
+          <w:szCs w:val="28"/>
+        </w:rPr>
+        <w:t xml:space="preserve">double </w:t>
+      </w:r>
+      <w:proofErr w:type="spellStart"/>
+      <w:r>
+        <w:rPr>
+          <w:sz w:val="28"/>
+          <w:szCs w:val="28"/>
+        </w:rPr>
+        <w:t>fahrenheit</w:t>
+      </w:r>
+      <w:proofErr w:type="spellEnd"/>
+      <w:r>
+        <w:rPr>
+          <w:sz w:val="28"/>
+          <w:szCs w:val="28"/>
+        </w:rPr>
+        <w:t>) {</w:t>
+      </w:r>
+    </w:p>
+    <w:p>
+      <w:pPr>
+        <w:pStyle w:val="ListParagraph"/>
+        <w:spacing w:after="100" w:afterAutospacing="1"/>
+        <w:rPr>
+          <w:sz w:val="28"/>
+          <w:szCs w:val="28"/>
+        </w:rPr>
+      </w:pPr>
+      <w:r>
+        <w:rPr>
+          <w:sz w:val="28"/>
+          <w:szCs w:val="28"/>
+        </w:rPr>
+        <w:t xml:space="preserve">        return (</w:t>
+      </w:r>
+      <w:proofErr w:type="spellStart"/>
+      <w:r>
+        <w:rPr>
+          <w:sz w:val="28"/>
+          <w:szCs w:val="28"/>
+        </w:rPr>
+        <w:t>fahrenheit</w:t>
+      </w:r>
+      <w:proofErr w:type="spellEnd"/>
+      <w:r>
+        <w:rPr>
+          <w:sz w:val="28"/>
+          <w:szCs w:val="28"/>
+        </w:rPr>
+        <w:t xml:space="preserve"> - 32) * 5 / </w:t>
+      </w:r>
+      <w:proofErr w:type="gramStart"/>
+      <w:r>
+        <w:rPr>
+          <w:sz w:val="28"/>
+          <w:szCs w:val="28"/>
+        </w:rPr>
+        <w:t>9;</w:t>
+      </w:r>
+      <w:proofErr w:type="gramEnd"/>
+    </w:p>
+    <w:p>
+      <w:pPr>
+        <w:pStyle w:val="ListParagraph"/>
+        <w:spacing w:after="100" w:afterAutospacing="1"/>
+        <w:rPr>
+          <w:sz w:val="28"/>
+          <w:szCs w:val="28"/>
+        </w:rPr>
+      </w:pPr>
+      <w:r>
+        <w:rPr>
+          <w:sz w:val="28"/>
+          <w:szCs w:val="28"/>
+        </w:rPr>
+        <w:t xml:space="preserve">    }</w:t>
+      </w:r>
+    </w:p>
+    <w:p>
+      <w:pPr>
+        <w:pStyle w:val="ListParagraph"/>
+        <w:spacing w:after="100" w:afterAutospacing="1"/>
+        <w:rPr>
+          <w:sz w:val="28"/>
+          <w:szCs w:val="28"/>
+        </w:rPr>
+      </w:pPr>
+      <w:r>
+        <w:rPr>
+          <w:sz w:val="28"/>
+          <w:szCs w:val="28"/>
+        </w:rPr>
+        <w:t xml:space="preserve">    </w:t>
+      </w:r>
+    </w:p>
+    <w:p>
+      <w:pPr>
+        <w:pStyle w:val="ListParagraph"/>
+        <w:spacing w:after="100" w:afterAutospacing="1"/>
+        <w:rPr>
+          <w:sz w:val="28"/>
+          <w:szCs w:val="28"/>
+        </w:rPr>
+      </w:pPr>
+      <w:r>
+        <w:rPr>
+          <w:sz w:val="28"/>
+          <w:szCs w:val="28"/>
+        </w:rPr>
+        <w:t>}</w:t>
+      </w:r>
+    </w:p>
+    <w:p>
+      <w:pPr>
+        <w:pStyle w:val="ListParagraph"/>
+        <w:spacing w:after="100" w:afterAutospacing="1"/>
+        <w:rPr>
+          <w:sz w:val="28"/>
+          <w:szCs w:val="28"/>
+        </w:rPr>
+      </w:pPr>
+    </w:p>
+    <w:p>
+      <w:pPr>
+        <w:pStyle w:val="ListParagraph"/>
+        <w:spacing w:after="100" w:afterAutospacing="1"/>
+        <w:rPr>
+          <w:sz w:val="28"/>
+          <w:szCs w:val="28"/>
+        </w:rPr>
+      </w:pPr>
+      <w:r>
+        <w:rPr>
+          <w:sz w:val="28"/>
+          <w:szCs w:val="28"/>
+        </w:rPr>
+        <w:t xml:space="preserve">package </w:t>
+      </w:r>
+      <w:proofErr w:type="gramStart"/>
+      <w:r>
+        <w:rPr>
+          <w:sz w:val="28"/>
+          <w:szCs w:val="28"/>
+        </w:rPr>
+        <w:t>AAA;</w:t>
+      </w:r>
+      <w:proofErr w:type="gramEnd"/>
+    </w:p>
+    <w:p>
+      <w:pPr>
+        <w:pStyle w:val="ListParagraph"/>
+        <w:spacing w:after="100" w:afterAutospacing="1"/>
+        <w:rPr>
+          <w:sz w:val="28"/>
+          <w:szCs w:val="28"/>
+        </w:rPr>
+      </w:pPr>
+      <w:r>
+        <w:rPr>
+          <w:sz w:val="28"/>
+          <w:szCs w:val="28"/>
+        </w:rPr>
+        <w:t xml:space="preserve">import static </w:t>
+      </w:r>
+      <w:proofErr w:type="spellStart"/>
+      <w:proofErr w:type="gramStart"/>
+      <w:r>
+        <w:rPr>
+          <w:sz w:val="28"/>
+          <w:szCs w:val="28"/>
+        </w:rPr>
+        <w:t>org.junit.jupiter.api.Assertions</w:t>
+      </w:r>
+      <w:proofErr w:type="spellEnd"/>
+      <w:proofErr w:type="gramEnd"/>
+      <w:r>
+        <w:rPr>
+          <w:sz w:val="28"/>
+          <w:szCs w:val="28"/>
+        </w:rPr>
+        <w:t>.</w:t>
+      </w:r>
+      <w:proofErr w:type="gramStart"/>
+      <w:r>
+        <w:rPr>
+          <w:sz w:val="28"/>
+          <w:szCs w:val="28"/>
+        </w:rPr>
+        <w:t>*;</w:t>
+      </w:r>
+      <w:proofErr w:type="gramEnd"/>
+    </w:p>
+    <w:p>
+      <w:pPr>
+        <w:pStyle w:val="ListParagraph"/>
+        <w:spacing w:after="100" w:afterAutospacing="1"/>
+        <w:rPr>
+          <w:sz w:val="28"/>
+          <w:szCs w:val="28"/>
+        </w:rPr>
+      </w:pPr>
+      <w:r>
+        <w:rPr>
+          <w:sz w:val="28"/>
+          <w:szCs w:val="28"/>
+        </w:rPr>
+        <w:t xml:space="preserve">import </w:t>
+      </w:r>
+      <w:proofErr w:type="spellStart"/>
+      <w:proofErr w:type="gramStart"/>
+      <w:r>
+        <w:rPr>
+          <w:sz w:val="28"/>
+          <w:szCs w:val="28"/>
+        </w:rPr>
+        <w:t>org.junit.jupiter.api</w:t>
+      </w:r>
+      <w:proofErr w:type="spellEnd"/>
+      <w:r>
+        <w:rPr>
+          <w:sz w:val="28"/>
+          <w:szCs w:val="28"/>
+        </w:rPr>
+        <w:t>.*</w:t>
+      </w:r>
+      <w:proofErr w:type="gramEnd"/>
+      <w:r>
+        <w:rPr>
+          <w:sz w:val="28"/>
+          <w:szCs w:val="28"/>
+        </w:rPr>
+        <w:t>;</w:t>
+      </w:r>
+    </w:p>
+    <w:p>
+      <w:pPr>
+        <w:pStyle w:val="ListParagraph"/>
+        <w:spacing w:after="100" w:afterAutospacing="1"/>
+        <w:rPr>
+          <w:sz w:val="28"/>
+          <w:szCs w:val="28"/>
+        </w:rPr>
+      </w:pPr>
+    </w:p>
+    <w:p>
+      <w:pPr>
+        <w:pStyle w:val="ListParagraph"/>
+        <w:spacing w:after="100" w:afterAutospacing="1"/>
+        <w:rPr>
+          <w:sz w:val="28"/>
+          <w:szCs w:val="28"/>
+        </w:rPr>
+      </w:pPr>
+      <w:r>
+        <w:rPr>
+          <w:sz w:val="28"/>
+          <w:szCs w:val="28"/>
+        </w:rPr>
+        <w:t xml:space="preserve">public class </w:t>
+      </w:r>
+      <w:proofErr w:type="spellStart"/>
+      <w:r>
+        <w:rPr>
+          <w:sz w:val="28"/>
+          <w:szCs w:val="28"/>
+        </w:rPr>
+        <w:t>TemperatureConverterTest</w:t>
+      </w:r>
+      <w:proofErr w:type="spellEnd"/>
+      <w:r>
+        <w:rPr>
+          <w:sz w:val="28"/>
+          <w:szCs w:val="28"/>
+        </w:rPr>
+        <w:t xml:space="preserve"> {</w:t>
+      </w:r>
+    </w:p>
+    <w:p>
+      <w:pPr>
+        <w:pStyle w:val="ListParagraph"/>
+        <w:spacing w:after="100" w:afterAutospacing="1"/>
+        <w:rPr>
+          <w:sz w:val="28"/>
+          <w:szCs w:val="28"/>
+        </w:rPr>
+      </w:pPr>
+    </w:p>
+    <w:p>
+      <w:pPr>
+        <w:pStyle w:val="ListParagraph"/>
+        <w:spacing w:after="100" w:afterAutospacing="1"/>
+        <w:rPr>
+          <w:sz w:val="28"/>
+          <w:szCs w:val="28"/>
+        </w:rPr>
+      </w:pPr>
+      <w:r>
+        <w:rPr>
+          <w:sz w:val="28"/>
+          <w:szCs w:val="28"/>
+        </w:rPr>
+        <w:t xml:space="preserve">    </w:t>
+      </w:r>
+      <w:proofErr w:type="spellStart"/>
+      <w:r>
+        <w:rPr>
+          <w:sz w:val="28"/>
+          <w:szCs w:val="28"/>
+        </w:rPr>
+        <w:t>TemperatureConverter</w:t>
+      </w:r>
+      <w:proofErr w:type="spellEnd"/>
+      <w:r>
+        <w:rPr>
+          <w:sz w:val="28"/>
+          <w:szCs w:val="28"/>
+        </w:rPr>
+        <w:t xml:space="preserve"> </w:t>
+      </w:r>
+      <w:proofErr w:type="gramStart"/>
+      <w:r>
+        <w:rPr>
+          <w:sz w:val="28"/>
+          <w:szCs w:val="28"/>
+        </w:rPr>
+        <w:t>converter;</w:t>
+      </w:r>
+      <w:proofErr w:type="gramEnd"/>
+    </w:p>
+    <w:p>
+      <w:pPr>
+        <w:pStyle w:val="ListParagraph"/>
+        <w:spacing w:after="100" w:afterAutospacing="1"/>
+        <w:rPr>
+          <w:sz w:val="28"/>
+          <w:szCs w:val="28"/>
+        </w:rPr>
+      </w:pPr>
+      <w:r>
+        <w:rPr>
+          <w:sz w:val="28"/>
+          <w:szCs w:val="28"/>
+        </w:rPr>
+        <w:t xml:space="preserve">    </w:t>
+      </w:r>
+      <w:r>
+        <w:rPr>
+          <w:i/>
+          <w:iCs/>
+          <w:sz w:val="28"/>
+          <w:szCs w:val="28"/>
+        </w:rPr>
+        <w:t>@BeforeEach</w:t>
+      </w:r>
+    </w:p>
+    <w:p>
+      <w:pPr>
+        <w:pStyle w:val="ListParagraph"/>
+        <w:spacing w:after="100" w:afterAutospacing="1"/>
+        <w:rPr>
+          <w:sz w:val="28"/>
+          <w:szCs w:val="28"/>
+        </w:rPr>
+      </w:pPr>
+      <w:r>
+        <w:rPr>
+          <w:sz w:val="28"/>
+          <w:szCs w:val="28"/>
+        </w:rPr>
+        <w:t xml:space="preserve">    void </w:t>
+      </w:r>
+      <w:proofErr w:type="spellStart"/>
+      <w:proofErr w:type="gramStart"/>
+      <w:r>
+        <w:rPr>
+          <w:sz w:val="28"/>
+          <w:szCs w:val="28"/>
+        </w:rPr>
+        <w:t>setUp</w:t>
+      </w:r>
+      <w:proofErr w:type="spellEnd"/>
+      <w:r>
+        <w:rPr>
+          <w:sz w:val="28"/>
+          <w:szCs w:val="28"/>
+        </w:rPr>
+        <w:t>(</w:t>
+      </w:r>
+      <w:proofErr w:type="gramEnd"/>
+      <w:r>
+        <w:rPr>
+          <w:sz w:val="28"/>
+          <w:szCs w:val="28"/>
+        </w:rPr>
+        <w:t>) {</w:t>
+      </w:r>
+    </w:p>
+    <w:p>
+      <w:pPr>
+        <w:pStyle w:val="ListParagraph"/>
+        <w:spacing w:after="100" w:afterAutospacing="1"/>
+        <w:rPr>
+          <w:sz w:val="28"/>
+          <w:szCs w:val="28"/>
+        </w:rPr>
+      </w:pPr>
+      <w:r>
+        <w:rPr>
+          <w:sz w:val="28"/>
+          <w:szCs w:val="28"/>
+        </w:rPr>
+        <w:t xml:space="preserve">        converter = new </w:t>
+      </w:r>
+      <w:proofErr w:type="spellStart"/>
+      <w:proofErr w:type="gramStart"/>
+      <w:r>
+        <w:rPr>
+          <w:sz w:val="28"/>
+          <w:szCs w:val="28"/>
+        </w:rPr>
+        <w:t>TemperatureConverter</w:t>
+      </w:r>
+      <w:proofErr w:type="spellEnd"/>
+      <w:r>
+        <w:rPr>
+          <w:sz w:val="28"/>
+          <w:szCs w:val="28"/>
+        </w:rPr>
+        <w:t>();</w:t>
+      </w:r>
+      <w:proofErr w:type="gramEnd"/>
+      <w:r>
+        <w:rPr>
+          <w:sz w:val="28"/>
+          <w:szCs w:val="28"/>
+        </w:rPr>
+        <w:t xml:space="preserve"> </w:t>
+      </w:r>
+    </w:p>
+    <w:p>
+      <w:pPr>
+        <w:pStyle w:val="ListParagraph"/>
+        <w:spacing w:after="100" w:afterAutospacing="1"/>
+        <w:rPr>
+          <w:sz w:val="28"/>
+          <w:szCs w:val="28"/>
+        </w:rPr>
+      </w:pPr>
+      <w:r>
+        <w:rPr>
+          <w:sz w:val="28"/>
+          <w:szCs w:val="28"/>
+        </w:rPr>
+        <w:t xml:space="preserve">    }</w:t>
+      </w:r>
+    </w:p>
+    <w:p>
+      <w:pPr>
+        <w:pStyle w:val="ListParagraph"/>
+        <w:spacing w:after="100" w:afterAutospacing="1"/>
+        <w:rPr>
+          <w:sz w:val="28"/>
+          <w:szCs w:val="28"/>
+        </w:rPr>
+      </w:pPr>
+    </w:p>
+    <w:p>
+      <w:pPr>
+        <w:pStyle w:val="ListParagraph"/>
+        <w:spacing w:after="100" w:afterAutospacing="1"/>
+        <w:rPr>
+          <w:sz w:val="28"/>
+          <w:szCs w:val="28"/>
+        </w:rPr>
+      </w:pPr>
+      <w:r>
+        <w:rPr>
+          <w:sz w:val="28"/>
+          <w:szCs w:val="28"/>
+        </w:rPr>
+        <w:t xml:space="preserve">    </w:t>
+      </w:r>
+      <w:r>
+        <w:rPr>
+          <w:i/>
+          <w:iCs/>
+          <w:sz w:val="28"/>
+          <w:szCs w:val="28"/>
+        </w:rPr>
+        <w:t>@AfterEach</w:t>
+      </w:r>
+    </w:p>
+    <w:p>
+      <w:pPr>
+        <w:pStyle w:val="ListParagraph"/>
+        <w:spacing w:after="100" w:afterAutospacing="1"/>
+        <w:rPr>
+          <w:sz w:val="28"/>
+          <w:szCs w:val="28"/>
+        </w:rPr>
+      </w:pPr>
+      <w:r>
+        <w:rPr>
+          <w:sz w:val="28"/>
+          <w:szCs w:val="28"/>
+        </w:rPr>
+        <w:t xml:space="preserve">    void </w:t>
+      </w:r>
+      <w:proofErr w:type="spellStart"/>
+      <w:proofErr w:type="gramStart"/>
+      <w:r>
+        <w:rPr>
+          <w:sz w:val="28"/>
+          <w:szCs w:val="28"/>
+        </w:rPr>
+        <w:t>tearDown</w:t>
+      </w:r>
+      <w:proofErr w:type="spellEnd"/>
+      <w:r>
+        <w:rPr>
+          <w:sz w:val="28"/>
+          <w:szCs w:val="28"/>
+        </w:rPr>
+        <w:t>(</w:t>
+      </w:r>
+      <w:proofErr w:type="gramEnd"/>
+      <w:r>
+        <w:rPr>
+          <w:sz w:val="28"/>
+          <w:szCs w:val="28"/>
+        </w:rPr>
+        <w:t>) {</w:t>
+      </w:r>
+    </w:p>
+    <w:p>
+      <w:pPr>
+        <w:pStyle w:val="ListParagraph"/>
+        <w:spacing w:after="100" w:afterAutospacing="1"/>
+        <w:rPr>
+          <w:sz w:val="28"/>
+          <w:szCs w:val="28"/>
+        </w:rPr>
+      </w:pPr>
+      <w:r>
+        <w:rPr>
+          <w:sz w:val="28"/>
+          <w:szCs w:val="28"/>
+        </w:rPr>
+        <w:t xml:space="preserve">        converter = null</w:t>
+      </w:r>
+      <w:proofErr w:type="gramStart"/>
+      <w:r>
+        <w:rPr>
+          <w:sz w:val="28"/>
+          <w:szCs w:val="28"/>
+        </w:rPr>
+        <w:t>;</w:t>
+      </w:r>
+      <w:r>
+        <w:rPr>
+          <w:sz w:val="28"/>
+          <w:szCs w:val="28"/>
+        </w:rPr>
+        <w:t xml:space="preserve"> }</w:t>
+      </w:r>
+      <w:proofErr w:type="gramEnd"/>
+    </w:p>
+    <w:p>
+      <w:pPr>
+        <w:pStyle w:val="ListParagraph"/>
+        <w:spacing w:after="100" w:afterAutospacing="1"/>
+        <w:rPr>
+          <w:sz w:val="28"/>
+          <w:szCs w:val="28"/>
+        </w:rPr>
+      </w:pPr>
+    </w:p>
+    <w:p>
+      <w:pPr>
+        <w:pStyle w:val="ListParagraph"/>
+        <w:spacing w:after="100" w:afterAutospacing="1"/>
+        <w:rPr>
+          <w:sz w:val="28"/>
+          <w:szCs w:val="28"/>
+        </w:rPr>
+      </w:pPr>
+      <w:r>
+        <w:rPr>
+          <w:sz w:val="28"/>
+          <w:szCs w:val="28"/>
+        </w:rPr>
+        <w:t xml:space="preserve">    </w:t>
+      </w:r>
+      <w:r>
+        <w:rPr>
+          <w:i/>
+          <w:iCs/>
+          <w:sz w:val="28"/>
+          <w:szCs w:val="28"/>
+        </w:rPr>
+        <w:t>@Test</w:t>
+      </w:r>
+    </w:p>
+    <w:p>
+      <w:pPr>
+        <w:pStyle w:val="ListParagraph"/>
+        <w:spacing w:after="100" w:afterAutospacing="1"/>
+        <w:rPr>
+          <w:sz w:val="28"/>
+          <w:szCs w:val="28"/>
+        </w:rPr>
+      </w:pPr>
+      <w:r>
+        <w:rPr>
+          <w:sz w:val="28"/>
+          <w:szCs w:val="28"/>
+        </w:rPr>
+        <w:t xml:space="preserve">    void </w:t>
+      </w:r>
+      <w:proofErr w:type="spellStart"/>
+      <w:proofErr w:type="gramStart"/>
+      <w:r>
+        <w:rPr>
+          <w:sz w:val="28"/>
+          <w:szCs w:val="28"/>
+        </w:rPr>
+        <w:t>testCelsiusToFahrenheit</w:t>
+      </w:r>
+      <w:proofErr w:type="spellEnd"/>
+      <w:r>
+        <w:rPr>
+          <w:sz w:val="28"/>
+          <w:szCs w:val="28"/>
+        </w:rPr>
+        <w:t>(</w:t>
+      </w:r>
+      <w:proofErr w:type="gramEnd"/>
+      <w:r>
+        <w:rPr>
+          <w:sz w:val="28"/>
+          <w:szCs w:val="28"/>
+        </w:rPr>
+        <w:t>) {</w:t>
+      </w:r>
+    </w:p>
+    <w:p>
+      <w:pPr>
+        <w:pStyle w:val="ListParagraph"/>
+        <w:spacing w:after="100" w:afterAutospacing="1"/>
+        <w:rPr>
+          <w:sz w:val="28"/>
+          <w:szCs w:val="28"/>
+        </w:rPr>
+      </w:pPr>
+      <w:r>
+        <w:rPr>
+          <w:sz w:val="28"/>
+          <w:szCs w:val="28"/>
+        </w:rPr>
+        <w:t xml:space="preserve">        double result = </w:t>
+      </w:r>
+      <w:proofErr w:type="spellStart"/>
+      <w:proofErr w:type="gramStart"/>
+      <w:r>
+        <w:rPr>
+          <w:sz w:val="28"/>
+          <w:szCs w:val="28"/>
+        </w:rPr>
+        <w:t>converter.celsiusToFahrenheit</w:t>
+      </w:r>
+      <w:proofErr w:type="spellEnd"/>
+      <w:proofErr w:type="gramEnd"/>
+      <w:r>
+        <w:rPr>
+          <w:sz w:val="28"/>
+          <w:szCs w:val="28"/>
+        </w:rPr>
+        <w:t>(0</w:t>
+      </w:r>
+      <w:proofErr w:type="gramStart"/>
+      <w:r>
+        <w:rPr>
+          <w:sz w:val="28"/>
+          <w:szCs w:val="28"/>
+        </w:rPr>
+        <w:t>)</w:t>
+      </w:r>
+      <w:r>
+        <w:rPr>
+          <w:sz w:val="28"/>
+          <w:szCs w:val="28"/>
+        </w:rPr>
+        <w:t>;</w:t>
+      </w:r>
+      <w:proofErr w:type="gramEnd"/>
+    </w:p>
+    <w:p>
+      <w:pPr>
+        <w:pStyle w:val="ListParagraph"/>
+        <w:spacing w:after="100" w:afterAutospacing="1"/>
+        <w:rPr>
+          <w:sz w:val="28"/>
+          <w:szCs w:val="28"/>
+        </w:rPr>
+      </w:pPr>
+      <w:r>
+        <w:rPr>
+          <w:sz w:val="28"/>
+          <w:szCs w:val="28"/>
+        </w:rPr>
+        <w:t xml:space="preserve">        </w:t>
+      </w:r>
+      <w:proofErr w:type="spellStart"/>
+      <w:proofErr w:type="gramStart"/>
+      <w:r>
+        <w:rPr>
+          <w:i/>
+          <w:iCs/>
+          <w:sz w:val="28"/>
+          <w:szCs w:val="28"/>
+        </w:rPr>
+        <w:t>assertEquals</w:t>
+      </w:r>
+      <w:proofErr w:type="spellEnd"/>
+      <w:r>
+        <w:rPr>
+          <w:sz w:val="28"/>
+          <w:szCs w:val="28"/>
+        </w:rPr>
+        <w:t>(</w:t>
+      </w:r>
+      <w:proofErr w:type="gramEnd"/>
+      <w:r>
+        <w:rPr>
+          <w:sz w:val="28"/>
+          <w:szCs w:val="28"/>
+        </w:rPr>
+        <w:t>32.0, result</w:t>
+      </w:r>
+      <w:proofErr w:type="gramStart"/>
+      <w:r>
+        <w:rPr>
+          <w:sz w:val="28"/>
+          <w:szCs w:val="28"/>
+        </w:rPr>
+        <w:t>);</w:t>
+      </w:r>
+      <w:proofErr w:type="gramEnd"/>
+    </w:p>
+    <w:p>
+      <w:pPr>
+        <w:pStyle w:val="ListParagraph"/>
+        <w:spacing w:after="100" w:afterAutospacing="1"/>
+        <w:rPr>
+          <w:sz w:val="28"/>
+          <w:szCs w:val="28"/>
+        </w:rPr>
+      </w:pPr>
+      <w:r>
+        <w:rPr>
+          <w:sz w:val="28"/>
+          <w:szCs w:val="28"/>
+        </w:rPr>
+        <w:t xml:space="preserve">    }</w:t>
+      </w:r>
+    </w:p>
+    <w:p>
+      <w:pPr>
+        <w:pStyle w:val="ListParagraph"/>
+        <w:spacing w:after="100" w:afterAutospacing="1"/>
+        <w:rPr>
+          <w:sz w:val="28"/>
+          <w:szCs w:val="28"/>
+        </w:rPr>
+      </w:pPr>
+    </w:p>
+    <w:p>
+      <w:pPr>
+        <w:pStyle w:val="ListParagraph"/>
+        <w:spacing w:after="100" w:afterAutospacing="1"/>
+        <w:rPr>
+          <w:sz w:val="28"/>
+          <w:szCs w:val="28"/>
+        </w:rPr>
+      </w:pPr>
+      <w:r>
+        <w:rPr>
+          <w:sz w:val="28"/>
+          <w:szCs w:val="28"/>
+        </w:rPr>
+        <w:t xml:space="preserve">    </w:t>
+      </w:r>
+      <w:r>
+        <w:rPr>
+          <w:i/>
+          <w:iCs/>
+          <w:sz w:val="28"/>
+          <w:szCs w:val="28"/>
+        </w:rPr>
+        <w:t>@Test</w:t>
+      </w:r>
+    </w:p>
+    <w:p>
+      <w:pPr>
+        <w:pStyle w:val="ListParagraph"/>
+        <w:spacing w:after="100" w:afterAutospacing="1"/>
+        <w:rPr>
+          <w:sz w:val="28"/>
+          <w:szCs w:val="28"/>
+        </w:rPr>
+      </w:pPr>
+      <w:r>
+        <w:rPr>
+          <w:sz w:val="28"/>
+          <w:szCs w:val="28"/>
+        </w:rPr>
+        <w:t xml:space="preserve">    void </w:t>
+      </w:r>
+      <w:proofErr w:type="spellStart"/>
+      <w:proofErr w:type="gramStart"/>
+      <w:r>
+        <w:rPr>
+          <w:sz w:val="28"/>
+          <w:szCs w:val="28"/>
+        </w:rPr>
+        <w:t>testFahrenheitToCelsius</w:t>
+      </w:r>
+      <w:proofErr w:type="spellEnd"/>
+      <w:r>
+        <w:rPr>
+          <w:sz w:val="28"/>
+          <w:szCs w:val="28"/>
+        </w:rPr>
+        <w:t>(</w:t>
+      </w:r>
+      <w:proofErr w:type="gramEnd"/>
+      <w:r>
+        <w:rPr>
+          <w:sz w:val="28"/>
+          <w:szCs w:val="28"/>
+        </w:rPr>
+        <w:t>) {</w:t>
+      </w:r>
+    </w:p>
+    <w:p>
+      <w:pPr>
+        <w:pStyle w:val="ListParagraph"/>
+        <w:spacing w:after="100" w:afterAutospacing="1"/>
+        <w:rPr>
+          <w:sz w:val="28"/>
+          <w:szCs w:val="28"/>
+        </w:rPr>
+      </w:pPr>
+      <w:r>
+        <w:rPr>
+          <w:sz w:val="28"/>
+          <w:szCs w:val="28"/>
+        </w:rPr>
+        <w:t xml:space="preserve">        double result = </w:t>
+      </w:r>
+      <w:proofErr w:type="spellStart"/>
+      <w:proofErr w:type="gramStart"/>
+      <w:r>
+        <w:rPr>
+          <w:sz w:val="28"/>
+          <w:szCs w:val="28"/>
+        </w:rPr>
+        <w:t>converter.fahrenheitToCelsius</w:t>
+      </w:r>
+      <w:proofErr w:type="spellEnd"/>
+      <w:proofErr w:type="gramEnd"/>
+      <w:r>
+        <w:rPr>
+          <w:sz w:val="28"/>
+          <w:szCs w:val="28"/>
+        </w:rPr>
+        <w:t>(212</w:t>
+      </w:r>
+      <w:proofErr w:type="gramStart"/>
+      <w:r>
+        <w:rPr>
+          <w:sz w:val="28"/>
+          <w:szCs w:val="28"/>
+        </w:rPr>
+        <w:t>);</w:t>
+      </w:r>
+      <w:proofErr w:type="gramEnd"/>
+    </w:p>
+    <w:p>
+      <w:pPr>
+        <w:pStyle w:val="ListParagraph"/>
+        <w:spacing w:after="100" w:afterAutospacing="1"/>
+        <w:rPr>
+          <w:sz w:val="28"/>
+          <w:szCs w:val="28"/>
+        </w:rPr>
+      </w:pPr>
+      <w:r>
+        <w:rPr>
+          <w:sz w:val="28"/>
+          <w:szCs w:val="28"/>
+        </w:rPr>
+        <w:t xml:space="preserve">        </w:t>
+      </w:r>
+      <w:proofErr w:type="spellStart"/>
+      <w:proofErr w:type="gramStart"/>
+      <w:r>
+        <w:rPr>
+          <w:i/>
+          <w:iCs/>
+          <w:sz w:val="28"/>
+          <w:szCs w:val="28"/>
+        </w:rPr>
+        <w:t>assertEquals</w:t>
+      </w:r>
+      <w:proofErr w:type="spellEnd"/>
+      <w:r>
+        <w:rPr>
+          <w:sz w:val="28"/>
+          <w:szCs w:val="28"/>
+        </w:rPr>
+        <w:t>(</w:t>
+      </w:r>
+      <w:proofErr w:type="gramEnd"/>
+      <w:r>
+        <w:rPr>
+          <w:sz w:val="28"/>
+          <w:szCs w:val="28"/>
+        </w:rPr>
+        <w:t>100.0, result</w:t>
+      </w:r>
+      <w:proofErr w:type="gramStart"/>
+      <w:r>
+        <w:rPr>
+          <w:sz w:val="28"/>
+          <w:szCs w:val="28"/>
+        </w:rPr>
+        <w:t>);</w:t>
+      </w:r>
+      <w:proofErr w:type="gramEnd"/>
+    </w:p>
+    <w:p>
+      <w:pPr>
+        <w:pStyle w:val="ListParagraph"/>
+        <w:spacing w:after="100" w:afterAutospacing="1"/>
+        <w:rPr>
+          <w:sz w:val="28"/>
+          <w:szCs w:val="28"/>
+        </w:rPr>
+      </w:pPr>
+      <w:r>
+        <w:rPr>
+          <w:sz w:val="28"/>
+          <w:szCs w:val="28"/>
+        </w:rPr>
+        <w:t xml:space="preserve">    }</w:t>
+      </w:r>
+    </w:p>
+    <w:p>
+      <w:pPr>
+        <w:pStyle w:val="ListParagraph"/>
+        <w:spacing w:after="100" w:afterAutospacing="1"/>
+        <w:rPr>
+          <w:sz w:val="28"/>
+          <w:szCs w:val="28"/>
+        </w:rPr>
+      </w:pPr>
+      <w:r>
+        <w:rPr>
+          <w:sz w:val="28"/>
+          <w:szCs w:val="28"/>
+        </w:rPr>
+        <w:t>}</w:t>
+      </w:r>
+    </w:p>
+    <w:p>
+      <w:pPr>
+        <w:pStyle w:val="ListParagraph"/>
+        <w:spacing w:after="100" w:afterAutospacing="1"/>
+        <w:rPr>
+          <w:sz w:val="28"/>
+          <w:szCs w:val="28"/>
+        </w:rPr>
+      </w:pPr>
+    </w:p>
+    <w:p>
+      <w:pPr>
+        <w:pStyle w:val="ListParagraph"/>
+        <w:spacing w:after="100" w:afterAutospacing="1"/>
+        <w:rPr>
+          <w:b/>
+          <w:bCs/>
+          <w:sz w:val="28"/>
+          <w:szCs w:val="28"/>
+        </w:rPr>
+      </w:pPr>
+      <w:r>
+        <w:rPr>
+          <w:b/>
+          <w:bCs/>
+          <w:sz w:val="28"/>
+          <w:szCs w:val="28"/>
+        </w:rPr>
+        <w:t>Output:</w:t>
+      </w:r>
+    </w:p>
+    <w:p>
+      <w:pPr>
+        <w:pStyle w:val="ListParagraph"/>
+        <w:spacing w:after="100" w:afterAutospacing="1"/>
+        <w:rPr>
+          <w:sz w:val="28"/>
+          <w:szCs w:val="28"/>
+        </w:rPr>
+      </w:pPr>
+    </w:p>
+    <w:p>
+      <w:pPr>
+        <w:pStyle w:val="ListParagraph"/>
+        <w:spacing w:after="100" w:afterAutospacing="1"/>
+        <w:rPr>
+          <w:sz w:val="28"/>
+          <w:szCs w:val="28"/>
+        </w:rPr>
+      </w:pPr>
+      <w:r>
+        <w:rPr>
+          <w:sz w:val="28"/>
+          <w:szCs w:val="28"/>
+        </w:rPr>
+        <w:drawing>
+          <wp:inline distT="0" distB="0" distL="0" distR="0" wp14:anchorId="0C89FCAA" wp14:editId="7F09066A">
+            <wp:extent cx="5731510" cy="3687445"/>
+            <wp:effectExtent l="0" t="0" r="2540" b="8255"/>
+            <wp:docPr id="1554418656" name="Picture 1"/>
+            <wp:cNvGraphicFramePr>
+              <a:graphicFrameLocks xmlns:a="http://schemas.openxmlformats.org/drawingml/2006/main" noChangeAspect="1"/>
+            </wp:cNvGraphicFramePr>
+            <a:graphic xmlns:a="http://schemas.openxmlformats.org/drawingml/2006/main">
+              <a:graphicData uri="http://schemas.openxmlformats.org/drawingml/2006/picture">
+                <pic:pic xmlns:pic="http://schemas.openxmlformats.org/drawingml/2006/picture">
+                  <pic:nvPicPr>
+                    <pic:cNvPr id="1554418656" name=""/>
+                    <pic:cNvPicPr/>
+                  </pic:nvPicPr>
+                  <pic:blipFill>
+                    <a:blip r:embed="rId7"/>
+                    <a:stretch>
+                      <a:fillRect/>
+                    </a:stretch>
+                  </pic:blipFill>
+                  <pic:spPr>
+                    <a:xfrm>
+                      <a:off x="0" y="0"/>
+                      <a:ext cx="5731510" cy="3687445"/>
+                    </a:xfrm>
+                    <a:prstGeom prst="rect">
+                      <a:avLst/>
+                    </a:prstGeom>
+                  </pic:spPr>
+                </pic:pic>
+              </a:graphicData>
+            </a:graphic>
+          </wp:inline>
+        </w:drawing>
+      </w:r>
+    </w:p>
+    <w:p>
+      <w:pPr>
+        <w:pStyle w:val="ListParagraph"/>
+        <w:spacing w:after="100" w:afterAutospacing="1"/>
+        <w:rPr>
+          <w:sz w:val="28"/>
+          <w:szCs w:val="28"/>
+        </w:rPr>
+      </w:pPr>
+    </w:p>
+    <w:p>
+      <w:pPr>
+        <w:pStyle w:val="ListParagraph"/>
+        <w:spacing w:after="100" w:afterAutospacing="1"/>
+        <w:rPr>
+          <w:sz w:val="28"/>
+          <w:szCs w:val="28"/>
+        </w:rPr>
+      </w:pPr>
+    </w:p>
+    <w:p>
+      <w:pPr>
+        <w:pStyle w:val="ListParagraph"/>
+        <w:spacing w:after="100" w:afterAutospacing="1"/>
+        <w:rPr>
+          <w:sz w:val="28"/>
+          <w:szCs w:val="28"/>
+        </w:rPr>
+      </w:pPr>
+    </w:p>
+    <w:p>
+      <w:pPr>
+        <w:pStyle w:val="ListParagraph"/>
+        <w:spacing w:after="100" w:afterAutospacing="1"/>
+        <w:rPr>
+          <w:sz w:val="28"/>
+          <w:szCs w:val="28"/>
+        </w:rPr>
+      </w:pPr>
+    </w:p>
+    <w:p>
+      <w:pPr>
+        <w:pStyle w:val="ListParagraph"/>
+        <w:spacing w:after="100" w:afterAutospacing="1"/>
+        <w:rPr>
+          <w:sz w:val="28"/>
+          <w:szCs w:val="28"/>
+        </w:rPr>
+      </w:pPr>
+    </w:p>
+    <w:p>
+      <w:pPr>
+        <w:pStyle w:val="ListParagraph"/>
+        <w:spacing w:after="100" w:afterAutospacing="1"/>
+        <w:rPr>
+          <w:sz w:val="28"/>
+          <w:szCs w:val="28"/>
+        </w:rPr>
+      </w:pPr>
+      <w:r>
+        <w:rPr>
+          <w:noProof/>
+        </w:rPr>
+        <w:drawing>
+          <wp:inline distT="0" distB="0" distL="0" distR="0" wp14:anchorId="30D6DAA7" wp14:editId="297FD513">
+            <wp:extent cx="5731510" cy="3723005"/>
+            <wp:effectExtent l="0" t="0" r="2540" b="0"/>
+            <wp:docPr id="2045290818" name="Picture 1" descr="A screenshot of a computer&#10;&#10;AI-generated content may be incorrect."/>
+            <wp:cNvGraphicFramePr>
+              <a:graphicFrameLocks xmlns:a="http://schemas.openxmlformats.org/drawingml/2006/main" noChangeAspect="1"/>
+            </wp:cNvGraphicFramePr>
+            <a:graphic xmlns:a="http://schemas.openxmlformats.org/drawingml/2006/main">
+              <a:graphicData uri="http://schemas.openxmlformats.org/drawingml/2006/picture">
+                <pic:pic xmlns:pic="http://schemas.openxmlformats.org/drawingml/2006/picture">
+                  <pic:nvPicPr>
+                    <pic:cNvPr id="2045290818" name="Picture 1" descr="A screenshot of a computer&#10;&#10;AI-generated content may be incorrect."/>
+                    <pic:cNvPicPr/>
+                  </pic:nvPicPr>
+                  <pic:blipFill>
+                    <a:blip r:embed="rId8"/>
+                    <a:stretch>
+                      <a:fillRect/>
+                    </a:stretch>
+                  </pic:blipFill>
+                  <pic:spPr>
+                    <a:xfrm>
+                      <a:off x="0" y="0"/>
+                      <a:ext cx="5731510" cy="3723005"/>
+                    </a:xfrm>
+                    <a:prstGeom prst="rect">
+                      <a:avLst/>
+                    </a:prstGeom>
+                  </pic:spPr>
+                </pic:pic>
+              </a:graphicData>
+            </a:graphic>
+          </wp:inline>
+        </w:drawing>
+      </w:r>
+    </w:p>
+    <w:p>
+      <w:pPr>
+        <w:pStyle w:val="ListParagraph"/>
+        <w:spacing w:after="100" w:afterAutospacing="1"/>
+        <w:rPr>
+          <w:sz w:val="28"/>
+          <w:szCs w:val="28"/>
+        </w:rPr>
+      </w:pPr>
+    </w:p>
+    <w:p>
+      <w:pPr>
+        <w:pStyle w:val="ListParagraph"/>
+        <w:spacing w:after="100" w:afterAutospacing="1"/>
+        <w:rPr>
+          <w:sz w:val="28"/>
+          <w:szCs w:val="28"/>
+        </w:rPr>
+      </w:pPr>
+    </w:p>
+    <w:p>
+      <w:pPr>
+        <w:pStyle w:val="ListParagraph"/>
+        <w:rPr>
+          <w:sz w:val="28"/>
+          <w:szCs w:val="28"/>
+        </w:rPr>
+      </w:pPr>
+    </w:p>
+    <w:p>
+      <w:pPr>
+        <w:pStyle w:val="ListParagraph"/>
+        <w:rPr>
+          <w:sz w:val="28"/>
+          <w:szCs w:val="28"/>
+        </w:rPr>
+      </w:pPr>
+    </w:p>
+    <w:p>
+      <w:pPr>
+        <w:pStyle w:val="ListParagraph"/>
+        <w:rPr>
+          <w:sz w:val="28"/>
+          <w:szCs w:val="28"/>
+        </w:rPr>
+      </w:pPr>
+    </w:p>
+    <w:p>
+      <w:pPr>
+        <w:pStyle w:val="ListParagraph"/>
+        <w:rPr>
+          <w:sz w:val="28"/>
+          <w:szCs w:val="28"/>
+        </w:rPr>
+      </w:pPr>
+    </w:p>
+    <w:p>
+      <w:pPr>
+        <w:pStyle w:val="ListParagraph"/>
+        <w:rPr>
+          <w:sz w:val="28"/>
+          <w:szCs w:val="28"/>
+        </w:rPr>
+      </w:pPr>
+    </w:p>
     <w:sectPr>
       <w:pgSz w:w="11906" w:h="16838"/>
       <w:pgMar w:top="1440" w:right="1440" w:bottom="1440" w:left="1440" w:header="708" w:footer="708" w:gutter="0"/>
@@ -1993,9 +3655,9 @@
 <file path=word/numbering.xml><?xml version="1.0" encoding="utf-8"?>
 <w:numbering xmlns:wpc="http://schemas.microsoft.com/office/word/2010/wordprocessingCanvas" xmlns:cx="http://schemas.microsoft.com/office/drawing/2014/chartex" xmlns:cx1="http://schemas.microsoft.com/office/drawing/2015/9/8/chartex" xmlns:cx2="http://schemas.microsoft.com/office/drawing/2015/10/21/chartex" xmlns:cx3="http://schemas.microsoft.com/office/drawing/2016/5/9/chartex" xmlns:cx4="http://schemas.microsoft.com/office/drawing/2016/5/10/chartex" xmlns:cx5="http://schemas.microsoft.com/office/drawing/2016/5/11/chartex" xmlns:cx6="http://schemas.microsoft.com/office/drawing/2016/5/12/chartex" xmlns:cx7="http://schemas.microsoft.com/office/drawing/2016/5/13/chartex" xmlns:cx8="http://schemas.microsoft.com/office/drawing/2016/5/14/chartex" xmlns:mc="http://schemas.openxmlformats.org/markup-compatibility/2006" xmlns:aink="http://schemas.microsoft.com/office/drawing/2016/ink" xmlns:am3d="http://schemas.microsoft.com/office/drawing/2017/model3d" xmlns:o="urn:schemas-microsoft-com:office:office" xmlns:oel="http://schemas.microsoft.com/office/2019/extlst" xmlns:r="http://schemas.openxmlformats.org/officeDocument/2006/relationships" xmlns:m="http://schemas.openxmlformats.org/officeDocument/2006/math" xmlns:v="urn:schemas-microsoft-com:vml" xmlns:wp14="http://schemas.microsoft.com/office/word/2010/wordprocessingDrawing" xmlns:wp="http://schemas.openxmlformats.org/drawingml/2006/wordprocessingDrawing" xmlns:w10="urn:schemas-microsoft-com:office:word" xmlns:w="http://schemas.openxmlformats.org/wordprocessingml/2006/main" xmlns:w14="http://schemas.microsoft.com/office/word/2010/wordml" xmlns:w15="http://schemas.microsoft.com/office/word/2012/wordml" xmlns:w16cex="http://schemas.microsoft.com/office/word/2018/wordml/cex" xmlns:w16cid="http://schemas.microsoft.com/office/word/2016/wordml/cid" xmlns:w16="http://schemas.microsoft.com/office/word/2018/wordml" xmlns:w16du="http://schemas.microsoft.com/office/word/2023/wordml/word16du" xmlns:w16sdtdh="http://schemas.microsoft.com/office/word/2020/wordml/sdtdatahash" xmlns:w16sdtfl="http://schemas.microsoft.com/office/word/2024/wordml/sdtformatlock" xmlns:w16se="http://schemas.microsoft.com/office/word/2015/wordml/symex" xmlns:wpg="http://schemas.microsoft.com/office/word/2010/wordprocessingGroup" xmlns:wpi="http://schemas.microsoft.com/office/word/2010/wordprocessingInk" xmlns:wne="http://schemas.microsoft.com/office/word/2006/wordml" xmlns:wps="http://schemas.microsoft.com/office/word/2010/wordprocessingShape" mc:Ignorable="w14 w15 w16se w16cid w16 w16cex w16sdtdh w16sdtfl w16du wp14">
   <w:abstractNum w:abstractNumId="0" w15:restartNumberingAfterBreak="0">
-    <w:nsid w:val="4E9A41B2"/>
+    <w:nsid w:val="331A20F5"/>
     <w:multiLevelType w:val="hybridMultilevel"/>
-    <w:tmpl w:val="69DCB48A"/>
+    <w:tmpl w:val="95406234"/>
     <w:lvl w:ilvl="0" w:tplc="4009000F">
       <w:start w:val="1"/>
       <w:numFmt w:val="decimal"/>
@@ -2082,16 +3744,16 @@
     </w:lvl>
   </w:abstractNum>
   <w:abstractNum w:abstractNumId="1" w15:restartNumberingAfterBreak="0">
-    <w:nsid w:val="5461669B"/>
+    <w:nsid w:val="4E9A41B2"/>
     <w:multiLevelType w:val="hybridMultilevel"/>
-    <w:tmpl w:val="2C4E378A"/>
-    <w:lvl w:ilvl="0" w:tplc="1C065BF4">
+    <w:tmpl w:val="69DCB48A"/>
+    <w:lvl w:ilvl="0" w:tplc="4009000F">
       <w:start w:val="1"/>
       <w:numFmt w:val="decimal"/>
       <w:lvlText w:val="%1."/>
       <w:lvlJc w:val="left"/>
       <w:pPr>
-        <w:ind w:left="1080" w:hanging="360"/>
+        <w:ind w:left="720" w:hanging="360"/>
       </w:pPr>
       <w:rPr>
         <w:rFonts w:hint="default"/>
@@ -2103,7 +3765,7 @@
       <w:lvlText w:val="%2."/>
       <w:lvlJc w:val="left"/>
       <w:pPr>
-        <w:ind w:left="1800" w:hanging="360"/>
+        <w:ind w:left="1440" w:hanging="360"/>
       </w:pPr>
     </w:lvl>
     <w:lvl w:ilvl="2" w:tplc="4009001B" w:tentative="1">
@@ -2112,7 +3774,7 @@
       <w:lvlText w:val="%3."/>
       <w:lvlJc w:val="right"/>
       <w:pPr>
-        <w:ind w:left="2520" w:hanging="180"/>
+        <w:ind w:left="2160" w:hanging="180"/>
       </w:pPr>
     </w:lvl>
     <w:lvl w:ilvl="3" w:tplc="4009000F" w:tentative="1">
@@ -2121,7 +3783,7 @@
       <w:lvlText w:val="%4."/>
       <w:lvlJc w:val="left"/>
       <w:pPr>
-        <w:ind w:left="3240" w:hanging="360"/>
+        <w:ind w:left="2880" w:hanging="360"/>
       </w:pPr>
     </w:lvl>
     <w:lvl w:ilvl="4" w:tplc="40090019" w:tentative="1">
@@ -2130,7 +3792,7 @@
       <w:lvlText w:val="%5."/>
       <w:lvlJc w:val="left"/>
       <w:pPr>
-        <w:ind w:left="3960" w:hanging="360"/>
+        <w:ind w:left="3600" w:hanging="360"/>
       </w:pPr>
     </w:lvl>
     <w:lvl w:ilvl="5" w:tplc="4009001B" w:tentative="1">
@@ -2139,7 +3801,7 @@
       <w:lvlText w:val="%6."/>
       <w:lvlJc w:val="right"/>
       <w:pPr>
-        <w:ind w:left="4680" w:hanging="180"/>
+        <w:ind w:left="4320" w:hanging="180"/>
       </w:pPr>
     </w:lvl>
     <w:lvl w:ilvl="6" w:tplc="4009000F" w:tentative="1">
@@ -2148,7 +3810,7 @@
       <w:lvlText w:val="%7."/>
       <w:lvlJc w:val="left"/>
       <w:pPr>
-        <w:ind w:left="5400" w:hanging="360"/>
+        <w:ind w:left="5040" w:hanging="360"/>
       </w:pPr>
     </w:lvl>
     <w:lvl w:ilvl="7" w:tplc="40090019" w:tentative="1">
@@ -2157,7 +3819,7 @@
       <w:lvlText w:val="%8."/>
       <w:lvlJc w:val="left"/>
       <w:pPr>
-        <w:ind w:left="6120" w:hanging="360"/>
+        <w:ind w:left="5760" w:hanging="360"/>
       </w:pPr>
     </w:lvl>
     <w:lvl w:ilvl="8" w:tplc="4009001B" w:tentative="1">
@@ -2166,15 +3828,107 @@
       <w:lvlText w:val="%9."/>
       <w:lvlJc w:val="right"/>
       <w:pPr>
+        <w:ind w:left="6480" w:hanging="180"/>
+      </w:pPr>
+    </w:lvl>
+  </w:abstractNum>
+  <w:abstractNum w:abstractNumId="2" w15:restartNumberingAfterBreak="0">
+    <w:nsid w:val="5461669B"/>
+    <w:multiLevelType w:val="hybridMultilevel"/>
+    <w:tmpl w:val="2C4E378A"/>
+    <w:lvl w:ilvl="0" w:tplc="1C065BF4">
+      <w:start w:val="1"/>
+      <w:numFmt w:val="decimal"/>
+      <w:lvlText w:val="%1."/>
+      <w:lvlJc w:val="left"/>
+      <w:pPr>
+        <w:ind w:left="1080" w:hanging="360"/>
+      </w:pPr>
+      <w:rPr>
+        <w:rFonts w:hint="default"/>
+      </w:rPr>
+    </w:lvl>
+    <w:lvl w:ilvl="1" w:tplc="40090019" w:tentative="1">
+      <w:start w:val="1"/>
+      <w:numFmt w:val="lowerLetter"/>
+      <w:lvlText w:val="%2."/>
+      <w:lvlJc w:val="left"/>
+      <w:pPr>
+        <w:ind w:left="1800" w:hanging="360"/>
+      </w:pPr>
+    </w:lvl>
+    <w:lvl w:ilvl="2" w:tplc="4009001B" w:tentative="1">
+      <w:start w:val="1"/>
+      <w:numFmt w:val="lowerRoman"/>
+      <w:lvlText w:val="%3."/>
+      <w:lvlJc w:val="right"/>
+      <w:pPr>
+        <w:ind w:left="2520" w:hanging="180"/>
+      </w:pPr>
+    </w:lvl>
+    <w:lvl w:ilvl="3" w:tplc="4009000F" w:tentative="1">
+      <w:start w:val="1"/>
+      <w:numFmt w:val="decimal"/>
+      <w:lvlText w:val="%4."/>
+      <w:lvlJc w:val="left"/>
+      <w:pPr>
+        <w:ind w:left="3240" w:hanging="360"/>
+      </w:pPr>
+    </w:lvl>
+    <w:lvl w:ilvl="4" w:tplc="40090019" w:tentative="1">
+      <w:start w:val="1"/>
+      <w:numFmt w:val="lowerLetter"/>
+      <w:lvlText w:val="%5."/>
+      <w:lvlJc w:val="left"/>
+      <w:pPr>
+        <w:ind w:left="3960" w:hanging="360"/>
+      </w:pPr>
+    </w:lvl>
+    <w:lvl w:ilvl="5" w:tplc="4009001B" w:tentative="1">
+      <w:start w:val="1"/>
+      <w:numFmt w:val="lowerRoman"/>
+      <w:lvlText w:val="%6."/>
+      <w:lvlJc w:val="right"/>
+      <w:pPr>
+        <w:ind w:left="4680" w:hanging="180"/>
+      </w:pPr>
+    </w:lvl>
+    <w:lvl w:ilvl="6" w:tplc="4009000F" w:tentative="1">
+      <w:start w:val="1"/>
+      <w:numFmt w:val="decimal"/>
+      <w:lvlText w:val="%7."/>
+      <w:lvlJc w:val="left"/>
+      <w:pPr>
+        <w:ind w:left="5400" w:hanging="360"/>
+      </w:pPr>
+    </w:lvl>
+    <w:lvl w:ilvl="7" w:tplc="40090019" w:tentative="1">
+      <w:start w:val="1"/>
+      <w:numFmt w:val="lowerLetter"/>
+      <w:lvlText w:val="%8."/>
+      <w:lvlJc w:val="left"/>
+      <w:pPr>
+        <w:ind w:left="6120" w:hanging="360"/>
+      </w:pPr>
+    </w:lvl>
+    <w:lvl w:ilvl="8" w:tplc="4009001B" w:tentative="1">
+      <w:start w:val="1"/>
+      <w:numFmt w:val="lowerRoman"/>
+      <w:lvlText w:val="%9."/>
+      <w:lvlJc w:val="right"/>
+      <w:pPr>
         <w:ind w:left="6840" w:hanging="180"/>
       </w:pPr>
     </w:lvl>
   </w:abstractNum>
   <w:num w:numId="1" w16cid:durableId="1371108867">
-    <w:abstractNumId w:val="0"/>
+    <w:abstractNumId w:val="1"/>
   </w:num>
   <w:num w:numId="2" w16cid:durableId="502748482">
-    <w:abstractNumId w:val="1"/>
+    <w:abstractNumId w:val="2"/>
+  </w:num>
+  <w:num w:numId="3" w16cid:durableId="281959802">
+    <w:abstractNumId w:val="0"/>
   </w:num>
 </w:numbering>
 </file>

</xml_diff>